<commit_message>
update task 1 report
</commit_message>
<xml_diff>
--- a/Task1/Task1 report.docx
+++ b/Task1/Task1 report.docx
@@ -4,7 +4,7 @@
   <w:body>
     <w:p>
       <w:pPr>
-        <w:pStyle w:val="a3"/>
+        <w:pStyle w:val="Title"/>
       </w:pPr>
       <w:r>
         <w:rPr>
@@ -54,7 +54,21 @@
         <w:rPr>
           <w:rFonts w:ascii="Arial" w:hAnsi="Arial" w:cs="Arial"/>
         </w:rPr>
-        <w:t xml:space="preserve"> types of topic model provided in python gensim package, which are </w:t>
+        <w:t xml:space="preserve"> types of topic model provided in python </w:t>
+      </w:r>
+      <w:proofErr w:type="spellStart"/>
+      <w:r>
+        <w:rPr>
+          <w:rFonts w:ascii="Arial" w:hAnsi="Arial" w:cs="Arial"/>
+        </w:rPr>
+        <w:t>gensim</w:t>
+      </w:r>
+      <w:proofErr w:type="spellEnd"/>
+      <w:r>
+        <w:rPr>
+          <w:rFonts w:ascii="Arial" w:hAnsi="Arial" w:cs="Arial"/>
+        </w:rPr>
+        <w:t xml:space="preserve"> package, which are </w:t>
       </w:r>
       <w:r>
         <w:rPr>
@@ -102,13 +116,25 @@
         <w:rPr>
           <w:rFonts w:ascii="Arial" w:hAnsi="Arial" w:cs="Arial"/>
         </w:rPr>
-        <w:t xml:space="preserve">). I also used RP but only as trial and reference. </w:t>
-      </w:r>
-      <w:r>
-        <w:rPr>
-          <w:rFonts w:ascii="Arial" w:hAnsi="Arial" w:cs="Arial"/>
-        </w:rPr>
-        <w:t>I wil talk about the difference between these two models in later Chapter.</w:t>
+        <w:t xml:space="preserve">). </w:t>
+      </w:r>
+      <w:r>
+        <w:rPr>
+          <w:rFonts w:ascii="Arial" w:hAnsi="Arial" w:cs="Arial"/>
+        </w:rPr>
+        <w:t xml:space="preserve">I </w:t>
+      </w:r>
+      <w:r>
+        <w:rPr>
+          <w:rFonts w:ascii="Arial" w:hAnsi="Arial" w:cs="Arial"/>
+        </w:rPr>
+        <w:t>will</w:t>
+      </w:r>
+      <w:r>
+        <w:rPr>
+          <w:rFonts w:ascii="Arial" w:hAnsi="Arial" w:cs="Arial"/>
+        </w:rPr>
+        <w:t xml:space="preserve"> talk about the difference between these two models in later Chapter.</w:t>
       </w:r>
     </w:p>
     <w:p>
@@ -134,7 +160,35 @@
         <w:rPr>
           <w:rFonts w:ascii="Arial" w:hAnsi="Arial" w:cs="Arial"/>
         </w:rPr>
-        <w:t xml:space="preserve">g to gensim’s guideline, I used TF-IDF model to vectorize sample corpus, and use Sparse2Corpus to convert sparse vectors to corpus for lda model. </w:t>
+        <w:t xml:space="preserve">g to </w:t>
+      </w:r>
+      <w:proofErr w:type="spellStart"/>
+      <w:r>
+        <w:rPr>
+          <w:rFonts w:ascii="Arial" w:hAnsi="Arial" w:cs="Arial"/>
+        </w:rPr>
+        <w:t>gensim’s</w:t>
+      </w:r>
+      <w:proofErr w:type="spellEnd"/>
+      <w:r>
+        <w:rPr>
+          <w:rFonts w:ascii="Arial" w:hAnsi="Arial" w:cs="Arial"/>
+        </w:rPr>
+        <w:t xml:space="preserve"> guideline, I used TF-IDF model to vectorize sample corpus, and use Sparse2Corpus to convert sparse vectors to corpus for </w:t>
+      </w:r>
+      <w:proofErr w:type="spellStart"/>
+      <w:r>
+        <w:rPr>
+          <w:rFonts w:ascii="Arial" w:hAnsi="Arial" w:cs="Arial"/>
+        </w:rPr>
+        <w:t>lda</w:t>
+      </w:r>
+      <w:proofErr w:type="spellEnd"/>
+      <w:r>
+        <w:rPr>
+          <w:rFonts w:ascii="Arial" w:hAnsi="Arial" w:cs="Arial"/>
+        </w:rPr>
+        <w:t xml:space="preserve"> model. </w:t>
       </w:r>
       <w:r>
         <w:rPr>
@@ -146,7 +200,21 @@
         <w:rPr>
           <w:rFonts w:ascii="Arial" w:hAnsi="Arial" w:cs="Arial"/>
         </w:rPr>
-        <w:t xml:space="preserve">hen I used LdaModel with number of topics as </w:t>
+        <w:t xml:space="preserve">hen I used </w:t>
+      </w:r>
+      <w:proofErr w:type="spellStart"/>
+      <w:r>
+        <w:rPr>
+          <w:rFonts w:ascii="Arial" w:hAnsi="Arial" w:cs="Arial"/>
+        </w:rPr>
+        <w:t>LdaModel</w:t>
+      </w:r>
+      <w:proofErr w:type="spellEnd"/>
+      <w:r>
+        <w:rPr>
+          <w:rFonts w:ascii="Arial" w:hAnsi="Arial" w:cs="Arial"/>
+        </w:rPr>
+        <w:t xml:space="preserve"> with number of topics as </w:t>
       </w:r>
       <w:r>
         <w:rPr>
@@ -170,29 +238,26 @@
     </w:p>
     <w:p>
       <w:pPr>
-        <w:pStyle w:val="a3"/>
+        <w:pStyle w:val="Title"/>
+      </w:pPr>
+      <w:r>
         <w:rPr>
           <w:rFonts w:hint="eastAsia"/>
         </w:rPr>
+        <w:t>T</w:t>
+      </w:r>
+      <w:r>
+        <w:t>ask 1: What are the topic people talk about on Yelp?</w:t>
+      </w:r>
+    </w:p>
+    <w:p>
+      <w:pPr>
+        <w:rPr>
+          <w:rFonts w:ascii="Arial" w:hAnsi="Arial" w:cs="Arial"/>
+        </w:rPr>
       </w:pPr>
       <w:r>
         <w:rPr>
-          <w:rFonts w:hint="eastAsia"/>
-        </w:rPr>
-        <w:t>T</w:t>
-      </w:r>
-      <w:r>
-        <w:t>ask 1: What are the topic people talk about on Yelp?</w:t>
-      </w:r>
-    </w:p>
-    <w:p>
-      <w:pPr>
-        <w:rPr>
-          <w:rFonts w:ascii="Arial" w:hAnsi="Arial" w:cs="Arial"/>
-        </w:rPr>
-      </w:pPr>
-      <w:r>
-        <w:rPr>
           <w:rFonts w:ascii="Arial" w:hAnsi="Arial" w:cs="Arial" w:hint="eastAsia"/>
         </w:rPr>
         <w:t>I</w:t>
@@ -201,7 +266,21 @@
         <w:rPr>
           <w:rFonts w:ascii="Arial" w:hAnsi="Arial" w:cs="Arial"/>
         </w:rPr>
-        <w:t xml:space="preserve"> sampled 100000 reviews from all reviews from given dataset, and generated a TreeMap for the 5 topics generated by LDA model.</w:t>
+        <w:t xml:space="preserve"> sampled 100000 reviews from all reviews from given dataset, and generated a </w:t>
+      </w:r>
+      <w:proofErr w:type="spellStart"/>
+      <w:r>
+        <w:rPr>
+          <w:rFonts w:ascii="Arial" w:hAnsi="Arial" w:cs="Arial"/>
+        </w:rPr>
+        <w:t>TreeMap</w:t>
+      </w:r>
+      <w:proofErr w:type="spellEnd"/>
+      <w:r>
+        <w:rPr>
+          <w:rFonts w:ascii="Arial" w:hAnsi="Arial" w:cs="Arial"/>
+        </w:rPr>
+        <w:t xml:space="preserve"> for the 5 topics generated by LDA model.</w:t>
       </w:r>
     </w:p>
     <w:p>
@@ -230,7 +309,7 @@
                     </pic:cNvPicPr>
                   </pic:nvPicPr>
                   <pic:blipFill>
-                    <a:blip r:embed="rId4" cstate="print">
+                    <a:blip r:embed="rId7" cstate="print">
                       <a:extLst>
                         <a:ext uri="{28A0092B-C50C-407E-A947-70E740481C1C}">
                           <a14:useLocalDpi xmlns:a14="http://schemas.microsoft.com/office/drawing/2010/main" val="0"/>
@@ -264,7 +343,7 @@
     </w:p>
     <w:p>
       <w:pPr>
-        <w:pStyle w:val="a7"/>
+        <w:pStyle w:val="Caption"/>
         <w:jc w:val="center"/>
         <w:rPr>
           <w:rFonts w:ascii="Arial" w:hAnsi="Arial" w:cs="Arial"/>
@@ -302,6 +381,7 @@
       <w:r>
         <w:rPr>
           <w:rFonts w:ascii="Arial" w:hAnsi="Arial" w:cs="Arial"/>
+          <w:noProof/>
           <w:sz w:val="16"/>
         </w:rPr>
         <w:t>1</w:t>
@@ -337,7 +417,35 @@
         <w:rPr>
           <w:rFonts w:ascii="Arial" w:hAnsi="Arial" w:cs="Arial"/>
         </w:rPr>
-        <w:t>n this treemap, different color represents different topics, and the area of each word rectangle represents weight of a particular word in this topic.</w:t>
+        <w:t xml:space="preserve">n this </w:t>
+      </w:r>
+      <w:proofErr w:type="spellStart"/>
+      <w:r>
+        <w:rPr>
+          <w:rFonts w:ascii="Arial" w:hAnsi="Arial" w:cs="Arial"/>
+        </w:rPr>
+        <w:t>treemap</w:t>
+      </w:r>
+      <w:proofErr w:type="spellEnd"/>
+      <w:r>
+        <w:rPr>
+          <w:rFonts w:ascii="Arial" w:hAnsi="Arial" w:cs="Arial"/>
+        </w:rPr>
+        <w:t xml:space="preserve">, different color represents different topics, and the area of each word rectangle represents weight of a </w:t>
+      </w:r>
+      <w:proofErr w:type="gramStart"/>
+      <w:r>
+        <w:rPr>
+          <w:rFonts w:ascii="Arial" w:hAnsi="Arial" w:cs="Arial"/>
+        </w:rPr>
+        <w:t>particular word</w:t>
+      </w:r>
+      <w:proofErr w:type="gramEnd"/>
+      <w:r>
+        <w:rPr>
+          <w:rFonts w:ascii="Arial" w:hAnsi="Arial" w:cs="Arial"/>
+        </w:rPr>
+        <w:t xml:space="preserve"> in this topic.</w:t>
       </w:r>
     </w:p>
     <w:p>
@@ -346,10 +454,12 @@
           <w:rFonts w:ascii="Arial" w:hAnsi="Arial" w:cs="Arial"/>
         </w:rPr>
       </w:pPr>
+      <w:bookmarkStart w:id="0" w:name="_GoBack"/>
+      <w:bookmarkEnd w:id="0"/>
     </w:p>
     <w:p>
       <w:pPr>
-        <w:pStyle w:val="a3"/>
+        <w:pStyle w:val="Title"/>
       </w:pPr>
       <w:r>
         <w:rPr>
@@ -439,7 +549,7 @@
                     </pic:cNvPicPr>
                   </pic:nvPicPr>
                   <pic:blipFill>
-                    <a:blip r:embed="rId5">
+                    <a:blip r:embed="rId8">
                       <a:extLst>
                         <a:ext uri="{28A0092B-C50C-407E-A947-70E740481C1C}">
                           <a14:useLocalDpi xmlns:a14="http://schemas.microsoft.com/office/drawing/2010/main" val="0"/>
@@ -473,7 +583,7 @@
     </w:p>
     <w:p>
       <w:pPr>
-        <w:pStyle w:val="a7"/>
+        <w:pStyle w:val="Caption"/>
         <w:jc w:val="center"/>
         <w:rPr>
           <w:rFonts w:ascii="Arial" w:hAnsi="Arial" w:cs="Arial"/>
@@ -577,7 +687,7 @@
                     </pic:cNvPicPr>
                   </pic:nvPicPr>
                   <pic:blipFill>
-                    <a:blip r:embed="rId6">
+                    <a:blip r:embed="rId9">
                       <a:extLst>
                         <a:ext uri="{28A0092B-C50C-407E-A947-70E740481C1C}">
                           <a14:useLocalDpi xmlns:a14="http://schemas.microsoft.com/office/drawing/2010/main" val="0"/>
@@ -611,7 +721,7 @@
     </w:p>
     <w:p>
       <w:pPr>
-        <w:pStyle w:val="a7"/>
+        <w:pStyle w:val="Caption"/>
         <w:jc w:val="center"/>
         <w:rPr>
           <w:rFonts w:ascii="Arial" w:hAnsi="Arial" w:cs="Arial"/>
@@ -698,7 +808,27 @@
         <w:rPr>
           <w:rFonts w:ascii="Arial" w:hAnsi="Arial" w:cs="Arial"/>
         </w:rPr>
-        <w:t xml:space="preserve">indentical, like “didn” and “don”. These are frequently used negative words in reviews. </w:t>
+        <w:t>identical</w:t>
+      </w:r>
+      <w:r>
+        <w:rPr>
+          <w:rFonts w:ascii="Arial" w:hAnsi="Arial" w:cs="Arial"/>
+        </w:rPr>
+        <w:t>, like “</w:t>
+      </w:r>
+      <w:proofErr w:type="spellStart"/>
+      <w:r>
+        <w:rPr>
+          <w:rFonts w:ascii="Arial" w:hAnsi="Arial" w:cs="Arial"/>
+        </w:rPr>
+        <w:t>didn</w:t>
+      </w:r>
+      <w:proofErr w:type="spellEnd"/>
+      <w:r>
+        <w:rPr>
+          <w:rFonts w:ascii="Arial" w:hAnsi="Arial" w:cs="Arial"/>
+        </w:rPr>
+        <w:t xml:space="preserve">” and “don”. These are frequently used negative words in reviews. </w:t>
       </w:r>
       <w:r>
         <w:rPr>
@@ -728,8 +858,16 @@
         <w:rPr>
           <w:rFonts w:ascii="Arial" w:hAnsi="Arial" w:cs="Arial"/>
         </w:rPr>
-        <w:t>nglish stopwords</w:t>
-      </w:r>
+        <w:t xml:space="preserve">nglish </w:t>
+      </w:r>
+      <w:proofErr w:type="spellStart"/>
+      <w:r>
+        <w:rPr>
+          <w:rFonts w:ascii="Arial" w:hAnsi="Arial" w:cs="Arial"/>
+        </w:rPr>
+        <w:t>stopwords</w:t>
+      </w:r>
+      <w:proofErr w:type="spellEnd"/>
       <w:r>
         <w:rPr>
           <w:rFonts w:ascii="Arial" w:hAnsi="Arial" w:cs="Arial"/>
@@ -745,12 +883,20 @@
     </w:p>
     <w:p>
       <w:pPr>
-        <w:pStyle w:val="a3"/>
+        <w:rPr>
+          <w:rFonts w:ascii="Arial" w:hAnsi="Arial" w:cs="Arial"/>
+        </w:rPr>
       </w:pPr>
+    </w:p>
+    <w:p>
+      <w:pPr>
+        <w:pStyle w:val="Title"/>
+      </w:pPr>
       <w:r>
         <w:rPr>
           <w:rFonts w:hint="eastAsia"/>
         </w:rPr>
+        <w:lastRenderedPageBreak/>
         <w:t>T</w:t>
       </w:r>
       <w:r>
@@ -795,11 +941,13 @@
       </w:r>
     </w:p>
     <w:p>
+      <w:pPr>
+        <w:keepNext/>
+      </w:pPr>
       <w:r>
         <w:rPr>
           <w:noProof/>
         </w:rPr>
-        <w:lastRenderedPageBreak/>
         <w:drawing>
           <wp:inline distT="0" distB="0" distL="0" distR="0" wp14:anchorId="4A695B90" wp14:editId="28CF40E3">
             <wp:extent cx="6645910" cy="3326765"/>
@@ -818,7 +966,7 @@
                     </pic:cNvPicPr>
                   </pic:nvPicPr>
                   <pic:blipFill>
-                    <a:blip r:embed="rId7">
+                    <a:blip r:embed="rId10">
                       <a:extLst>
                         <a:ext uri="{28A0092B-C50C-407E-A947-70E740481C1C}">
                           <a14:useLocalDpi xmlns:a14="http://schemas.microsoft.com/office/drawing/2010/main" val="0"/>
@@ -850,6 +998,23 @@
         </w:drawing>
       </w:r>
     </w:p>
+    <w:p>
+      <w:pPr>
+        <w:pStyle w:val="Caption"/>
+        <w:jc w:val="center"/>
+        <w:rPr>
+          <w:rFonts w:ascii="Arial" w:hAnsi="Arial" w:cs="Arial"/>
+          <w:sz w:val="16"/>
+        </w:rPr>
+      </w:pPr>
+      <w:r>
+        <w:rPr>
+          <w:rFonts w:ascii="Arial" w:hAnsi="Arial" w:cs="Arial"/>
+          <w:sz w:val="16"/>
+        </w:rPr>
+        <w:t>Figure 4 Vegan Cuisine Reviews Topics from LDA Model</w:t>
+      </w:r>
+    </w:p>
     <w:p/>
     <w:p>
       <w:r>
@@ -859,13 +1024,7 @@
         <w:t>F</w:t>
       </w:r>
       <w:r>
-        <w:t xml:space="preserve">or </w:t>
-      </w:r>
-      <w:r>
-        <w:t>barbeque</w:t>
-      </w:r>
-      <w:r>
-        <w:t>, 5 topics are</w:t>
+        <w:t>or barbeque, 5 topics are</w:t>
       </w:r>
       <w:r>
         <w:rPr>
@@ -878,6 +1037,9 @@
       </w:r>
     </w:p>
     <w:p>
+      <w:pPr>
+        <w:keepNext/>
+      </w:pPr>
       <w:r>
         <w:rPr>
           <w:noProof/>
@@ -900,7 +1062,7 @@
                     </pic:cNvPicPr>
                   </pic:nvPicPr>
                   <pic:blipFill>
-                    <a:blip r:embed="rId8">
+                    <a:blip r:embed="rId11">
                       <a:extLst>
                         <a:ext uri="{28A0092B-C50C-407E-A947-70E740481C1C}">
                           <a14:useLocalDpi xmlns:a14="http://schemas.microsoft.com/office/drawing/2010/main" val="0"/>
@@ -934,44 +1096,280 @@
     </w:p>
     <w:p>
       <w:pPr>
+        <w:pStyle w:val="Caption"/>
+        <w:jc w:val="center"/>
+        <w:rPr>
+          <w:rFonts w:ascii="Arial" w:hAnsi="Arial" w:cs="Arial"/>
+          <w:sz w:val="16"/>
+        </w:rPr>
+      </w:pPr>
+      <w:r>
+        <w:rPr>
+          <w:rFonts w:ascii="Arial" w:hAnsi="Arial" w:cs="Arial"/>
+          <w:sz w:val="16"/>
+        </w:rPr>
+        <w:t xml:space="preserve">Figure </w:t>
+      </w:r>
+      <w:r>
+        <w:rPr>
+          <w:rFonts w:ascii="Arial" w:hAnsi="Arial" w:cs="Arial"/>
+          <w:sz w:val="16"/>
+        </w:rPr>
+        <w:t>5</w:t>
+      </w:r>
+      <w:r>
+        <w:rPr>
+          <w:rFonts w:ascii="Arial" w:hAnsi="Arial" w:cs="Arial"/>
+          <w:sz w:val="16"/>
+        </w:rPr>
+        <w:t xml:space="preserve"> Barbeque Cuisine Reviews Topics from LDA Model</w:t>
+      </w:r>
+    </w:p>
+    <w:p>
+      <w:r>
+        <w:t xml:space="preserve">From my personal perspective, </w:t>
+      </w:r>
+      <w:r>
+        <w:t>they</w:t>
+      </w:r>
+      <w:r>
+        <w:t xml:space="preserve"> have a little similarity, that vegan topics also included </w:t>
+      </w:r>
+      <w:r>
+        <w:t xml:space="preserve">“non-vegan” </w:t>
+      </w:r>
+      <w:r>
+        <w:t>words like “chicken” and “cheese”</w:t>
+      </w:r>
+      <w:r>
+        <w:t xml:space="preserve"> </w:t>
+      </w:r>
+      <w:r>
+        <w:t xml:space="preserve">(for some </w:t>
+      </w:r>
+      <w:r>
+        <w:t>strict vegetarian</w:t>
+      </w:r>
+      <w:r>
+        <w:t>s)</w:t>
+      </w:r>
+      <w:r>
+        <w:t xml:space="preserve">. But barbeque topics include way much more keywords related </w:t>
+      </w:r>
+      <w:r>
+        <w:lastRenderedPageBreak/>
+        <w:t>to meat, like “pork”, “ribs”, “sausages”.</w:t>
+      </w:r>
+    </w:p>
+    <w:p/>
+    <w:p>
+      <w:pPr>
+        <w:pStyle w:val="Title"/>
+      </w:pPr>
+      <w:r>
         <w:rPr>
           <w:rFonts w:hint="eastAsia"/>
         </w:rPr>
+        <w:t>Task</w:t>
+      </w:r>
+      <w:r>
+        <w:t xml:space="preserve"> 4: Different Models</w:t>
+      </w:r>
+    </w:p>
+    <w:p>
+      <w:r>
+        <w:t xml:space="preserve">I compared result between LDA model and </w:t>
+      </w:r>
+      <w:r>
+        <w:t xml:space="preserve">LSI model. I chose 15 topic words for every model. </w:t>
+      </w:r>
+      <w:r>
+        <w:t xml:space="preserve">Since </w:t>
+      </w:r>
+      <w:r>
+        <w:t xml:space="preserve">LSI topics included negative weights which indicates that </w:t>
+      </w:r>
+      <w:r>
+        <w:t xml:space="preserve">the word has negative contribution to the topic, while </w:t>
+      </w:r>
+      <w:proofErr w:type="spellStart"/>
+      <w:r>
+        <w:t>TreeMap</w:t>
+      </w:r>
+      <w:proofErr w:type="spellEnd"/>
+      <w:r>
+        <w:t xml:space="preserve"> allows only positive numbers, so the count of keywords in each topic might be different. </w:t>
+      </w:r>
+    </w:p>
+    <w:p>
+      <w:r>
+        <w:t>The topics for LDA model are visualized as following:</w:t>
+      </w:r>
+    </w:p>
+    <w:p>
+      <w:r>
+        <w:rPr>
+          <w:noProof/>
+        </w:rPr>
+        <w:drawing>
+          <wp:inline distT="0" distB="0" distL="0" distR="0" wp14:anchorId="35C4210C" wp14:editId="4811A7CF">
+            <wp:extent cx="6645910" cy="3328670"/>
+            <wp:effectExtent l="0" t="0" r="2540" b="5080"/>
+            <wp:docPr id="6" name="Picture 6"/>
+            <wp:cNvGraphicFramePr>
+              <a:graphicFrameLocks xmlns:a="http://schemas.openxmlformats.org/drawingml/2006/main" noChangeAspect="1"/>
+            </wp:cNvGraphicFramePr>
+            <a:graphic xmlns:a="http://schemas.openxmlformats.org/drawingml/2006/main">
+              <a:graphicData uri="http://schemas.openxmlformats.org/drawingml/2006/picture">
+                <pic:pic xmlns:pic="http://schemas.openxmlformats.org/drawingml/2006/picture">
+                  <pic:nvPicPr>
+                    <pic:cNvPr id="0" name="Picture 1"/>
+                    <pic:cNvPicPr>
+                      <a:picLocks noChangeAspect="1" noChangeArrowheads="1"/>
+                    </pic:cNvPicPr>
+                  </pic:nvPicPr>
+                  <pic:blipFill>
+                    <a:blip r:embed="rId12">
+                      <a:extLst>
+                        <a:ext uri="{28A0092B-C50C-407E-A947-70E740481C1C}">
+                          <a14:useLocalDpi xmlns:a14="http://schemas.microsoft.com/office/drawing/2010/main" val="0"/>
+                        </a:ext>
+                      </a:extLst>
+                    </a:blip>
+                    <a:srcRect/>
+                    <a:stretch>
+                      <a:fillRect/>
+                    </a:stretch>
+                  </pic:blipFill>
+                  <pic:spPr bwMode="auto">
+                    <a:xfrm>
+                      <a:off x="0" y="0"/>
+                      <a:ext cx="6645910" cy="3328670"/>
+                    </a:xfrm>
+                    <a:prstGeom prst="rect">
+                      <a:avLst/>
+                    </a:prstGeom>
+                    <a:noFill/>
+                    <a:ln>
+                      <a:noFill/>
+                    </a:ln>
+                  </pic:spPr>
+                </pic:pic>
+              </a:graphicData>
+            </a:graphic>
+          </wp:inline>
+        </w:drawing>
+      </w:r>
+    </w:p>
+    <w:p/>
+    <w:p>
+      <w:r>
+        <w:t>The topics from LSI model are visualized as following:</w:t>
+      </w:r>
+    </w:p>
+    <w:p>
+      <w:r>
+        <w:rPr>
+          <w:noProof/>
+        </w:rPr>
+        <w:drawing>
+          <wp:inline distT="0" distB="0" distL="0" distR="0" wp14:anchorId="648035C8" wp14:editId="16B293BF">
+            <wp:extent cx="6645910" cy="3328670"/>
+            <wp:effectExtent l="0" t="0" r="2540" b="5080"/>
+            <wp:docPr id="7" name="Picture 7"/>
+            <wp:cNvGraphicFramePr>
+              <a:graphicFrameLocks xmlns:a="http://schemas.openxmlformats.org/drawingml/2006/main" noChangeAspect="1"/>
+            </wp:cNvGraphicFramePr>
+            <a:graphic xmlns:a="http://schemas.openxmlformats.org/drawingml/2006/main">
+              <a:graphicData uri="http://schemas.openxmlformats.org/drawingml/2006/picture">
+                <pic:pic xmlns:pic="http://schemas.openxmlformats.org/drawingml/2006/picture">
+                  <pic:nvPicPr>
+                    <pic:cNvPr id="0" name="Picture 3"/>
+                    <pic:cNvPicPr>
+                      <a:picLocks noChangeAspect="1" noChangeArrowheads="1"/>
+                    </pic:cNvPicPr>
+                  </pic:nvPicPr>
+                  <pic:blipFill>
+                    <a:blip r:embed="rId13">
+                      <a:extLst>
+                        <a:ext uri="{28A0092B-C50C-407E-A947-70E740481C1C}">
+                          <a14:useLocalDpi xmlns:a14="http://schemas.microsoft.com/office/drawing/2010/main" val="0"/>
+                        </a:ext>
+                      </a:extLst>
+                    </a:blip>
+                    <a:srcRect/>
+                    <a:stretch>
+                      <a:fillRect/>
+                    </a:stretch>
+                  </pic:blipFill>
+                  <pic:spPr bwMode="auto">
+                    <a:xfrm>
+                      <a:off x="0" y="0"/>
+                      <a:ext cx="6645910" cy="3328670"/>
+                    </a:xfrm>
+                    <a:prstGeom prst="rect">
+                      <a:avLst/>
+                    </a:prstGeom>
+                    <a:noFill/>
+                    <a:ln>
+                      <a:noFill/>
+                    </a:ln>
+                  </pic:spPr>
+                </pic:pic>
+              </a:graphicData>
+            </a:graphic>
+          </wp:inline>
+        </w:drawing>
+      </w:r>
+    </w:p>
+    <w:p>
+      <w:r>
+        <w:t xml:space="preserve">From the result we can see that </w:t>
+      </w:r>
+      <w:r>
+        <w:t xml:space="preserve">topics in LSI model are more exclusive compared with LDA model topics. Like topic 1 </w:t>
+      </w:r>
+      <w:r>
+        <w:lastRenderedPageBreak/>
+        <w:t xml:space="preserve">in LSI model, there are only dishes described in the reviews, but no judgement positively contributes to this topic. This is untrue because all reviews are supposed to express a positive judgement toward all dishes. </w:t>
+      </w:r>
+      <w:r>
+        <w:t>So,</w:t>
+      </w:r>
+      <w:r>
+        <w:t xml:space="preserve"> compared with LDA model, this is less accuracy. From performance perspective, LSI is more efficient.</w:t>
+      </w:r>
+    </w:p>
+    <w:p>
+      <w:r>
+        <w:t>Thus,</w:t>
+      </w:r>
+      <w:r>
+        <w:t xml:space="preserve"> LSI is more efficient compared with LDA, but less accurate. </w:t>
+      </w:r>
+    </w:p>
+    <w:p/>
+    <w:p>
+      <w:pPr>
+        <w:pStyle w:val="Title"/>
       </w:pPr>
       <w:r>
-        <w:t xml:space="preserve">From my personal perspective, </w:t>
-      </w:r>
-      <w:r>
-        <w:t>they</w:t>
-      </w:r>
-      <w:r>
-        <w:t xml:space="preserve"> have a little similarity, that vegan topics also included </w:t>
-      </w:r>
-      <w:r>
-        <w:t xml:space="preserve">“non-vegan” </w:t>
-      </w:r>
-      <w:r>
-        <w:t>words like “chicken” and “cheese”</w:t>
-      </w:r>
-      <w:r>
-        <w:t xml:space="preserve"> </w:t>
-      </w:r>
-      <w:r>
-        <w:t xml:space="preserve">(for some </w:t>
-      </w:r>
-      <w:r>
-        <w:t>strict vegetarian</w:t>
-      </w:r>
-      <w:r>
-        <w:t>s)</w:t>
-      </w:r>
-      <w:r>
-        <w:t>. But barbeque topics include way much more keywords related to meat, like “pork”, “ribs”, “sausages”.</w:t>
-      </w:r>
-      <w:bookmarkStart w:id="0" w:name="_GoBack"/>
-      <w:bookmarkEnd w:id="0"/>
+        <w:t>Conclusion</w:t>
+      </w:r>
+    </w:p>
+    <w:p>
+      <w:r>
+        <w:t>In conclusion, after mining all kinds of topics in different subsets of these reviews, we can see that both LDA and LSI are very helpful topic modeling algorithms.</w:t>
+      </w:r>
+      <w:r>
+        <w:t xml:space="preserve"> There are several minor problems including the coverage of stop words.</w:t>
+      </w:r>
+      <w:r>
+        <w:t xml:space="preserve"> The preset topic number also affects generation of topics. </w:t>
+      </w:r>
     </w:p>
     <w:sectPr>
+      <w:headerReference w:type="default" r:id="rId14"/>
       <w:pgSz w:w="11906" w:h="16838"/>
       <w:pgMar w:top="720" w:right="720" w:bottom="720" w:left="720" w:header="851" w:footer="992" w:gutter="0"/>
       <w:cols w:space="425"/>
@@ -979,6 +1377,240 @@
     </w:sectPr>
   </w:body>
 </w:document>
+</file>
+
+<file path=word/endnotes.xml><?xml version="1.0" encoding="utf-8"?>
+<w:endnotes xmlns:wpc="http://schemas.microsoft.com/office/word/2010/wordprocessingCanvas" xmlns:cx="http://schemas.microsoft.com/office/drawing/2014/chartex" xmlns:cx1="http://schemas.microsoft.com/office/drawing/2015/9/8/chartex" xmlns:cx2="http://schemas.microsoft.com/office/drawing/2015/10/21/chartex" xmlns:cx3="http://schemas.microsoft.com/office/drawing/2016/5/9/chartex" xmlns:cx4="http://schemas.microsoft.com/office/drawing/2016/5/10/chartex" xmlns:cx5="http://schemas.microsoft.com/office/drawing/2016/5/11/chartex" xmlns:cx6="http://schemas.microsoft.com/office/drawing/2016/5/12/chartex" xmlns:cx7="http://schemas.microsoft.com/office/drawing/2016/5/13/chartex" xmlns:cx8="http://schemas.microsoft.com/office/drawing/2016/5/14/chartex" xmlns:mc="http://schemas.openxmlformats.org/markup-compatibility/2006" xmlns:aink="http://schemas.microsoft.com/office/drawing/2016/ink" xmlns:am3d="http://schemas.microsoft.com/office/drawing/2017/model3d" xmlns:o="urn:schemas-microsoft-com:office:office" xmlns:r="http://schemas.openxmlformats.org/officeDocument/2006/relationships" xmlns:m="http://schemas.openxmlformats.org/officeDocument/2006/math" xmlns:v="urn:schemas-microsoft-com:vml" xmlns:wp14="http://schemas.microsoft.com/office/word/2010/wordprocessingDrawing" xmlns:wp="http://schemas.openxmlformats.org/drawingml/2006/wordprocessingDrawing" xmlns:w10="urn:schemas-microsoft-com:office:word" xmlns:w="http://schemas.openxmlformats.org/wordprocessingml/2006/main" xmlns:w14="http://schemas.microsoft.com/office/word/2010/wordml" xmlns:w15="http://schemas.microsoft.com/office/word/2012/wordml" xmlns:w16cid="http://schemas.microsoft.com/office/word/2016/wordml/cid" xmlns:w16se="http://schemas.microsoft.com/office/word/2015/wordml/symex" xmlns:wpg="http://schemas.microsoft.com/office/word/2010/wordprocessingGroup" xmlns:wpi="http://schemas.microsoft.com/office/word/2010/wordprocessingInk" xmlns:wne="http://schemas.microsoft.com/office/word/2006/wordml" xmlns:wps="http://schemas.microsoft.com/office/word/2010/wordprocessingShape" mc:Ignorable="w14 w15 w16se w16cid wp14">
+  <w:endnote w:type="separator" w:id="-1">
+    <w:p>
+      <w:r>
+        <w:separator/>
+      </w:r>
+    </w:p>
+  </w:endnote>
+  <w:endnote w:type="continuationSeparator" w:id="0">
+    <w:p>
+      <w:r>
+        <w:continuationSeparator/>
+      </w:r>
+    </w:p>
+  </w:endnote>
+</w:endnotes>
+</file>
+
+<file path=word/footnotes.xml><?xml version="1.0" encoding="utf-8"?>
+<w:footnotes xmlns:wpc="http://schemas.microsoft.com/office/word/2010/wordprocessingCanvas" xmlns:cx="http://schemas.microsoft.com/office/drawing/2014/chartex" xmlns:cx1="http://schemas.microsoft.com/office/drawing/2015/9/8/chartex" xmlns:cx2="http://schemas.microsoft.com/office/drawing/2015/10/21/chartex" xmlns:cx3="http://schemas.microsoft.com/office/drawing/2016/5/9/chartex" xmlns:cx4="http://schemas.microsoft.com/office/drawing/2016/5/10/chartex" xmlns:cx5="http://schemas.microsoft.com/office/drawing/2016/5/11/chartex" xmlns:cx6="http://schemas.microsoft.com/office/drawing/2016/5/12/chartex" xmlns:cx7="http://schemas.microsoft.com/office/drawing/2016/5/13/chartex" xmlns:cx8="http://schemas.microsoft.com/office/drawing/2016/5/14/chartex" xmlns:mc="http://schemas.openxmlformats.org/markup-compatibility/2006" xmlns:aink="http://schemas.microsoft.com/office/drawing/2016/ink" xmlns:am3d="http://schemas.microsoft.com/office/drawing/2017/model3d" xmlns:o="urn:schemas-microsoft-com:office:office" xmlns:r="http://schemas.openxmlformats.org/officeDocument/2006/relationships" xmlns:m="http://schemas.openxmlformats.org/officeDocument/2006/math" xmlns:v="urn:schemas-microsoft-com:vml" xmlns:wp14="http://schemas.microsoft.com/office/word/2010/wordprocessingDrawing" xmlns:wp="http://schemas.openxmlformats.org/drawingml/2006/wordprocessingDrawing" xmlns:w10="urn:schemas-microsoft-com:office:word" xmlns:w="http://schemas.openxmlformats.org/wordprocessingml/2006/main" xmlns:w14="http://schemas.microsoft.com/office/word/2010/wordml" xmlns:w15="http://schemas.microsoft.com/office/word/2012/wordml" xmlns:w16cid="http://schemas.microsoft.com/office/word/2016/wordml/cid" xmlns:w16se="http://schemas.microsoft.com/office/word/2015/wordml/symex" xmlns:wpg="http://schemas.microsoft.com/office/word/2010/wordprocessingGroup" xmlns:wpi="http://schemas.microsoft.com/office/word/2010/wordprocessingInk" xmlns:wne="http://schemas.microsoft.com/office/word/2006/wordml" xmlns:wps="http://schemas.microsoft.com/office/word/2010/wordprocessingShape" mc:Ignorable="w14 w15 w16se w16cid wp14">
+  <w:footnote w:type="separator" w:id="-1">
+    <w:p>
+      <w:r>
+        <w:separator/>
+      </w:r>
+    </w:p>
+  </w:footnote>
+  <w:footnote w:type="continuationSeparator" w:id="0">
+    <w:p>
+      <w:r>
+        <w:continuationSeparator/>
+      </w:r>
+    </w:p>
+  </w:footnote>
+</w:footnotes>
+</file>
+
+<file path=word/header1.xml><?xml version="1.0" encoding="utf-8"?>
+<w:hdr xmlns:wpc="http://schemas.microsoft.com/office/word/2010/wordprocessingCanvas" xmlns:cx="http://schemas.microsoft.com/office/drawing/2014/chartex" xmlns:cx1="http://schemas.microsoft.com/office/drawing/2015/9/8/chartex" xmlns:cx2="http://schemas.microsoft.com/office/drawing/2015/10/21/chartex" xmlns:cx3="http://schemas.microsoft.com/office/drawing/2016/5/9/chartex" xmlns:cx4="http://schemas.microsoft.com/office/drawing/2016/5/10/chartex" xmlns:cx5="http://schemas.microsoft.com/office/drawing/2016/5/11/chartex" xmlns:cx6="http://schemas.microsoft.com/office/drawing/2016/5/12/chartex" xmlns:cx7="http://schemas.microsoft.com/office/drawing/2016/5/13/chartex" xmlns:cx8="http://schemas.microsoft.com/office/drawing/2016/5/14/chartex" xmlns:mc="http://schemas.openxmlformats.org/markup-compatibility/2006" xmlns:aink="http://schemas.microsoft.com/office/drawing/2016/ink" xmlns:am3d="http://schemas.microsoft.com/office/drawing/2017/model3d" xmlns:o="urn:schemas-microsoft-com:office:office" xmlns:r="http://schemas.openxmlformats.org/officeDocument/2006/relationships" xmlns:m="http://schemas.openxmlformats.org/officeDocument/2006/math" xmlns:v="urn:schemas-microsoft-com:vml" xmlns:wp14="http://schemas.microsoft.com/office/word/2010/wordprocessingDrawing" xmlns:wp="http://schemas.openxmlformats.org/drawingml/2006/wordprocessingDrawing" xmlns:w10="urn:schemas-microsoft-com:office:word" xmlns:w="http://schemas.openxmlformats.org/wordprocessingml/2006/main" xmlns:w14="http://schemas.microsoft.com/office/word/2010/wordml" xmlns:w15="http://schemas.microsoft.com/office/word/2012/wordml" xmlns:w16cid="http://schemas.microsoft.com/office/word/2016/wordml/cid" xmlns:w16se="http://schemas.microsoft.com/office/word/2015/wordml/symex" xmlns:wpg="http://schemas.microsoft.com/office/word/2010/wordprocessingGroup" xmlns:wpi="http://schemas.microsoft.com/office/word/2010/wordprocessingInk" xmlns:wne="http://schemas.microsoft.com/office/word/2006/wordml" xmlns:wps="http://schemas.microsoft.com/office/word/2010/wordprocessingShape" mc:Ignorable="w14 w15 w16se w16cid wp14">
+  <w:tbl>
+    <w:tblPr>
+      <w:tblW w:w="5000" w:type="pct"/>
+      <w:jc w:val="center"/>
+      <w:tblCellMar>
+        <w:top w:w="144" w:type="dxa"/>
+        <w:left w:w="115" w:type="dxa"/>
+        <w:bottom w:w="144" w:type="dxa"/>
+        <w:right w:w="115" w:type="dxa"/>
+      </w:tblCellMar>
+      <w:tblLook w:val="04A0" w:firstRow="1" w:lastRow="0" w:firstColumn="1" w:lastColumn="0" w:noHBand="0" w:noVBand="1"/>
+    </w:tblPr>
+    <w:tblGrid>
+      <w:gridCol w:w="5240"/>
+      <w:gridCol w:w="5226"/>
+    </w:tblGrid>
+    <w:tr>
+      <w:trPr>
+        <w:jc w:val="center"/>
+      </w:trPr>
+      <w:sdt>
+        <w:sdtPr>
+          <w:rPr>
+            <w:caps/>
+            <w:color w:val="FFFFFF" w:themeColor="background1"/>
+            <w:sz w:val="18"/>
+            <w:szCs w:val="18"/>
+          </w:rPr>
+          <w:alias w:val="Title"/>
+          <w:tag w:val=""/>
+          <w:id w:val="126446070"/>
+          <w:placeholder>
+            <w:docPart w:val="C2A4F41EDF0B47FBB58B4537387066D3"/>
+          </w:placeholder>
+          <w:dataBinding w:prefixMappings="xmlns:ns0='http://purl.org/dc/elements/1.1/' xmlns:ns1='http://schemas.openxmlformats.org/package/2006/metadata/core-properties' " w:xpath="/ns1:coreProperties[1]/ns0:title[1]" w:storeItemID="{6C3C8BC8-F283-45AE-878A-BAB7291924A1}"/>
+          <w:text/>
+        </w:sdtPr>
+        <w:sdtContent>
+          <w:tc>
+            <w:tcPr>
+              <w:tcW w:w="4686" w:type="dxa"/>
+              <w:shd w:val="clear" w:color="auto" w:fill="ED7D31" w:themeFill="accent2"/>
+              <w:vAlign w:val="center"/>
+            </w:tcPr>
+            <w:p>
+              <w:pPr>
+                <w:pStyle w:val="Header"/>
+                <w:tabs>
+                  <w:tab w:val="clear" w:pos="4680"/>
+                  <w:tab w:val="clear" w:pos="9360"/>
+                </w:tabs>
+                <w:rPr>
+                  <w:caps/>
+                  <w:color w:val="FFFFFF" w:themeColor="background1"/>
+                  <w:sz w:val="18"/>
+                  <w:szCs w:val="18"/>
+                </w:rPr>
+              </w:pPr>
+              <w:r>
+                <w:rPr>
+                  <w:caps/>
+                  <w:color w:val="FFFFFF" w:themeColor="background1"/>
+                  <w:sz w:val="18"/>
+                  <w:szCs w:val="18"/>
+                </w:rPr>
+                <w:t>Task 1 report/ bin dong</w:t>
+              </w:r>
+            </w:p>
+          </w:tc>
+        </w:sdtContent>
+      </w:sdt>
+      <w:sdt>
+        <w:sdtPr>
+          <w:rPr>
+            <w:caps/>
+            <w:color w:val="FFFFFF" w:themeColor="background1"/>
+            <w:sz w:val="18"/>
+            <w:szCs w:val="18"/>
+          </w:rPr>
+          <w:alias w:val="Date"/>
+          <w:tag w:val=""/>
+          <w:id w:val="-1996566397"/>
+          <w:placeholder>
+            <w:docPart w:val="1CD38CFE26954FEB9D3D3A77F95DDF95"/>
+          </w:placeholder>
+          <w:dataBinding w:prefixMappings="xmlns:ns0='http://schemas.microsoft.com/office/2006/coverPageProps' " w:xpath="/ns0:CoverPageProperties[1]/ns0:PublishDate[1]" w:storeItemID="{55AF091B-3C7A-41E3-B477-F2FDAA23CFDA}"/>
+          <w:date w:fullDate="2019-05-22T00:00:00Z">
+            <w:dateFormat w:val="MM/dd/yyyy"/>
+            <w:lid w:val="en-US"/>
+            <w:storeMappedDataAs w:val="dateTime"/>
+            <w:calendar w:val="gregorian"/>
+          </w:date>
+        </w:sdtPr>
+        <w:sdtContent>
+          <w:tc>
+            <w:tcPr>
+              <w:tcW w:w="4674" w:type="dxa"/>
+              <w:shd w:val="clear" w:color="auto" w:fill="ED7D31" w:themeFill="accent2"/>
+              <w:vAlign w:val="center"/>
+            </w:tcPr>
+            <w:p>
+              <w:pPr>
+                <w:pStyle w:val="Header"/>
+                <w:tabs>
+                  <w:tab w:val="clear" w:pos="4680"/>
+                  <w:tab w:val="clear" w:pos="9360"/>
+                </w:tabs>
+                <w:jc w:val="right"/>
+                <w:rPr>
+                  <w:caps/>
+                  <w:color w:val="FFFFFF" w:themeColor="background1"/>
+                  <w:sz w:val="18"/>
+                  <w:szCs w:val="18"/>
+                </w:rPr>
+              </w:pPr>
+              <w:r>
+                <w:rPr>
+                  <w:caps/>
+                  <w:color w:val="FFFFFF" w:themeColor="background1"/>
+                  <w:sz w:val="18"/>
+                  <w:szCs w:val="18"/>
+                </w:rPr>
+                <w:t>05/22/2019</w:t>
+              </w:r>
+            </w:p>
+          </w:tc>
+        </w:sdtContent>
+      </w:sdt>
+    </w:tr>
+    <w:tr>
+      <w:trPr>
+        <w:trHeight w:hRule="exact" w:val="115"/>
+        <w:jc w:val="center"/>
+      </w:trPr>
+      <w:tc>
+        <w:tcPr>
+          <w:tcW w:w="4686" w:type="dxa"/>
+          <w:shd w:val="clear" w:color="auto" w:fill="4472C4" w:themeFill="accent1"/>
+          <w:tcMar>
+            <w:top w:w="0" w:type="dxa"/>
+            <w:bottom w:w="0" w:type="dxa"/>
+          </w:tcMar>
+        </w:tcPr>
+        <w:p>
+          <w:pPr>
+            <w:pStyle w:val="Header"/>
+            <w:tabs>
+              <w:tab w:val="clear" w:pos="4680"/>
+              <w:tab w:val="clear" w:pos="9360"/>
+            </w:tabs>
+            <w:rPr>
+              <w:caps/>
+              <w:color w:val="FFFFFF" w:themeColor="background1"/>
+              <w:sz w:val="18"/>
+              <w:szCs w:val="18"/>
+            </w:rPr>
+          </w:pPr>
+        </w:p>
+      </w:tc>
+      <w:tc>
+        <w:tcPr>
+          <w:tcW w:w="4674" w:type="dxa"/>
+          <w:shd w:val="clear" w:color="auto" w:fill="4472C4" w:themeFill="accent1"/>
+          <w:tcMar>
+            <w:top w:w="0" w:type="dxa"/>
+            <w:bottom w:w="0" w:type="dxa"/>
+          </w:tcMar>
+        </w:tcPr>
+        <w:p>
+          <w:pPr>
+            <w:pStyle w:val="Header"/>
+            <w:tabs>
+              <w:tab w:val="clear" w:pos="4680"/>
+              <w:tab w:val="clear" w:pos="9360"/>
+            </w:tabs>
+            <w:rPr>
+              <w:caps/>
+              <w:color w:val="FFFFFF" w:themeColor="background1"/>
+              <w:sz w:val="18"/>
+              <w:szCs w:val="18"/>
+            </w:rPr>
+          </w:pPr>
+        </w:p>
+      </w:tc>
+    </w:tr>
+  </w:tbl>
+  <w:p>
+    <w:pPr>
+      <w:pStyle w:val="Header"/>
+    </w:pPr>
+  </w:p>
+</w:hdr>
 </file>
 
 <file path=word/styles.xml><?xml version="1.0" encoding="utf-8"?>
@@ -1373,7 +2005,7 @@
     <w:lsdException w:name="Unresolved Mention" w:semiHidden="1" w:unhideWhenUsed="1"/>
     <w:lsdException w:name="Smart Link" w:semiHidden="1" w:unhideWhenUsed="1"/>
   </w:latentStyles>
-  <w:style w:type="paragraph" w:default="1" w:styleId="a">
+  <w:style w:type="paragraph" w:default="1" w:styleId="Normal">
     <w:name w:val="Normal"/>
     <w:qFormat/>
     <w:pPr>
@@ -1381,11 +2013,11 @@
       <w:jc w:val="both"/>
     </w:pPr>
   </w:style>
-  <w:style w:type="paragraph" w:styleId="1">
+  <w:style w:type="paragraph" w:styleId="Heading1">
     <w:name w:val="heading 1"/>
-    <w:basedOn w:val="a"/>
-    <w:next w:val="a"/>
-    <w:link w:val="10"/>
+    <w:basedOn w:val="Normal"/>
+    <w:next w:val="Normal"/>
+    <w:link w:val="Heading1Char"/>
     <w:uiPriority w:val="9"/>
     <w:qFormat/>
     <w:rsid w:val="00196C6E"/>
@@ -1403,11 +2035,11 @@
       <w:szCs w:val="44"/>
     </w:rPr>
   </w:style>
-  <w:style w:type="paragraph" w:styleId="2">
+  <w:style w:type="paragraph" w:styleId="Heading2">
     <w:name w:val="heading 2"/>
-    <w:basedOn w:val="a"/>
-    <w:next w:val="a"/>
-    <w:link w:val="20"/>
+    <w:basedOn w:val="Normal"/>
+    <w:next w:val="Normal"/>
+    <w:link w:val="Heading2Char"/>
     <w:uiPriority w:val="9"/>
     <w:unhideWhenUsed/>
     <w:qFormat/>
@@ -1426,13 +2058,13 @@
       <w:szCs w:val="32"/>
     </w:rPr>
   </w:style>
-  <w:style w:type="character" w:default="1" w:styleId="a0">
+  <w:style w:type="character" w:default="1" w:styleId="DefaultParagraphFont">
     <w:name w:val="Default Paragraph Font"/>
     <w:uiPriority w:val="1"/>
     <w:semiHidden/>
     <w:unhideWhenUsed/>
   </w:style>
-  <w:style w:type="table" w:default="1" w:styleId="a1">
+  <w:style w:type="table" w:default="1" w:styleId="TableNormal">
     <w:name w:val="Normal Table"/>
     <w:uiPriority w:val="99"/>
     <w:semiHidden/>
@@ -1447,16 +2079,16 @@
       </w:tblCellMar>
     </w:tblPr>
   </w:style>
-  <w:style w:type="numbering" w:default="1" w:styleId="a2">
+  <w:style w:type="numbering" w:default="1" w:styleId="NoList">
     <w:name w:val="No List"/>
     <w:uiPriority w:val="99"/>
     <w:semiHidden/>
     <w:unhideWhenUsed/>
   </w:style>
-  <w:style w:type="character" w:customStyle="1" w:styleId="10">
-    <w:name w:val="标题 1 字符"/>
-    <w:basedOn w:val="a0"/>
-    <w:link w:val="1"/>
+  <w:style w:type="character" w:customStyle="1" w:styleId="Heading1Char">
+    <w:name w:val="Heading 1 Char"/>
+    <w:basedOn w:val="DefaultParagraphFont"/>
+    <w:link w:val="Heading1"/>
     <w:uiPriority w:val="9"/>
     <w:rsid w:val="00196C6E"/>
     <w:rPr>
@@ -1467,10 +2099,10 @@
       <w:szCs w:val="44"/>
     </w:rPr>
   </w:style>
-  <w:style w:type="character" w:customStyle="1" w:styleId="20">
-    <w:name w:val="标题 2 字符"/>
-    <w:basedOn w:val="a0"/>
-    <w:link w:val="2"/>
+  <w:style w:type="character" w:customStyle="1" w:styleId="Heading2Char">
+    <w:name w:val="Heading 2 Char"/>
+    <w:basedOn w:val="DefaultParagraphFont"/>
+    <w:link w:val="Heading2"/>
     <w:uiPriority w:val="9"/>
     <w:rsid w:val="00AB5B48"/>
     <w:rPr>
@@ -1481,11 +2113,11 @@
       <w:szCs w:val="32"/>
     </w:rPr>
   </w:style>
-  <w:style w:type="paragraph" w:styleId="a3">
+  <w:style w:type="paragraph" w:styleId="Title">
     <w:name w:val="Title"/>
-    <w:basedOn w:val="a"/>
-    <w:next w:val="a"/>
-    <w:link w:val="a4"/>
+    <w:basedOn w:val="Normal"/>
+    <w:next w:val="Normal"/>
+    <w:link w:val="TitleChar"/>
     <w:uiPriority w:val="10"/>
     <w:qFormat/>
     <w:rsid w:val="00073126"/>
@@ -1502,10 +2134,10 @@
       <w:szCs w:val="32"/>
     </w:rPr>
   </w:style>
-  <w:style w:type="character" w:customStyle="1" w:styleId="a4">
-    <w:name w:val="标题 字符"/>
-    <w:basedOn w:val="a0"/>
-    <w:link w:val="a3"/>
+  <w:style w:type="character" w:customStyle="1" w:styleId="TitleChar">
+    <w:name w:val="Title Char"/>
+    <w:basedOn w:val="DefaultParagraphFont"/>
+    <w:link w:val="Title"/>
     <w:uiPriority w:val="10"/>
     <w:rsid w:val="00073126"/>
     <w:rPr>
@@ -1516,11 +2148,11 @@
       <w:szCs w:val="32"/>
     </w:rPr>
   </w:style>
-  <w:style w:type="paragraph" w:styleId="a5">
+  <w:style w:type="paragraph" w:styleId="Subtitle">
     <w:name w:val="Subtitle"/>
-    <w:basedOn w:val="a"/>
-    <w:next w:val="a"/>
-    <w:link w:val="a6"/>
+    <w:basedOn w:val="Normal"/>
+    <w:next w:val="Normal"/>
+    <w:link w:val="SubtitleChar"/>
     <w:uiPriority w:val="11"/>
     <w:qFormat/>
     <w:rsid w:val="002164DD"/>
@@ -1537,10 +2169,10 @@
       <w:szCs w:val="32"/>
     </w:rPr>
   </w:style>
-  <w:style w:type="character" w:customStyle="1" w:styleId="a6">
-    <w:name w:val="副标题 字符"/>
-    <w:basedOn w:val="a0"/>
-    <w:link w:val="a5"/>
+  <w:style w:type="character" w:customStyle="1" w:styleId="SubtitleChar">
+    <w:name w:val="Subtitle Char"/>
+    <w:basedOn w:val="DefaultParagraphFont"/>
+    <w:link w:val="Subtitle"/>
     <w:uiPriority w:val="11"/>
     <w:rsid w:val="002164DD"/>
     <w:rPr>
@@ -1551,21 +2183,682 @@
       <w:szCs w:val="32"/>
     </w:rPr>
   </w:style>
-  <w:style w:type="paragraph" w:styleId="a7">
+  <w:style w:type="paragraph" w:styleId="Caption">
     <w:name w:val="caption"/>
-    <w:basedOn w:val="a"/>
-    <w:next w:val="a"/>
+    <w:basedOn w:val="Normal"/>
+    <w:next w:val="Normal"/>
     <w:uiPriority w:val="35"/>
     <w:unhideWhenUsed/>
     <w:qFormat/>
     <w:rsid w:val="00C41E87"/>
     <w:rPr>
-      <w:rFonts w:asciiTheme="majorHAnsi" w:eastAsia="黑体" w:hAnsiTheme="majorHAnsi" w:cstheme="majorBidi"/>
+      <w:rFonts w:asciiTheme="majorHAnsi" w:eastAsia="SimHei" w:hAnsiTheme="majorHAnsi" w:cstheme="majorBidi"/>
       <w:sz w:val="20"/>
       <w:szCs w:val="20"/>
     </w:rPr>
   </w:style>
+  <w:style w:type="paragraph" w:styleId="Header">
+    <w:name w:val="header"/>
+    <w:basedOn w:val="Normal"/>
+    <w:link w:val="HeaderChar"/>
+    <w:uiPriority w:val="99"/>
+    <w:unhideWhenUsed/>
+    <w:rsid w:val="008D0DD2"/>
+    <w:pPr>
+      <w:tabs>
+        <w:tab w:val="center" w:pos="4680"/>
+        <w:tab w:val="right" w:pos="9360"/>
+      </w:tabs>
+    </w:pPr>
+  </w:style>
+  <w:style w:type="character" w:customStyle="1" w:styleId="HeaderChar">
+    <w:name w:val="Header Char"/>
+    <w:basedOn w:val="DefaultParagraphFont"/>
+    <w:link w:val="Header"/>
+    <w:uiPriority w:val="99"/>
+    <w:rsid w:val="008D0DD2"/>
+  </w:style>
+  <w:style w:type="paragraph" w:styleId="Footer">
+    <w:name w:val="footer"/>
+    <w:basedOn w:val="Normal"/>
+    <w:link w:val="FooterChar"/>
+    <w:uiPriority w:val="99"/>
+    <w:unhideWhenUsed/>
+    <w:rsid w:val="008D0DD2"/>
+    <w:pPr>
+      <w:tabs>
+        <w:tab w:val="center" w:pos="4680"/>
+        <w:tab w:val="right" w:pos="9360"/>
+      </w:tabs>
+    </w:pPr>
+  </w:style>
+  <w:style w:type="character" w:customStyle="1" w:styleId="FooterChar">
+    <w:name w:val="Footer Char"/>
+    <w:basedOn w:val="DefaultParagraphFont"/>
+    <w:link w:val="Footer"/>
+    <w:uiPriority w:val="99"/>
+    <w:rsid w:val="008D0DD2"/>
+  </w:style>
 </w:styles>
+</file>
+
+<file path=word/glossary/document.xml><?xml version="1.0" encoding="utf-8"?>
+<w:glossaryDocument xmlns:wpc="http://schemas.microsoft.com/office/word/2010/wordprocessingCanvas" xmlns:cx="http://schemas.microsoft.com/office/drawing/2014/chartex" xmlns:cx1="http://schemas.microsoft.com/office/drawing/2015/9/8/chartex" xmlns:cx2="http://schemas.microsoft.com/office/drawing/2015/10/21/chartex" xmlns:cx3="http://schemas.microsoft.com/office/drawing/2016/5/9/chartex" xmlns:cx4="http://schemas.microsoft.com/office/drawing/2016/5/10/chartex" xmlns:cx5="http://schemas.microsoft.com/office/drawing/2016/5/11/chartex" xmlns:cx6="http://schemas.microsoft.com/office/drawing/2016/5/12/chartex" xmlns:cx7="http://schemas.microsoft.com/office/drawing/2016/5/13/chartex" xmlns:cx8="http://schemas.microsoft.com/office/drawing/2016/5/14/chartex" xmlns:mc="http://schemas.openxmlformats.org/markup-compatibility/2006" xmlns:aink="http://schemas.microsoft.com/office/drawing/2016/ink" xmlns:am3d="http://schemas.microsoft.com/office/drawing/2017/model3d" xmlns:o="urn:schemas-microsoft-com:office:office" xmlns:r="http://schemas.openxmlformats.org/officeDocument/2006/relationships" xmlns:m="http://schemas.openxmlformats.org/officeDocument/2006/math" xmlns:v="urn:schemas-microsoft-com:vml" xmlns:wp14="http://schemas.microsoft.com/office/word/2010/wordprocessingDrawing" xmlns:wp="http://schemas.openxmlformats.org/drawingml/2006/wordprocessingDrawing" xmlns:w10="urn:schemas-microsoft-com:office:word" xmlns:w="http://schemas.openxmlformats.org/wordprocessingml/2006/main" xmlns:w14="http://schemas.microsoft.com/office/word/2010/wordml" xmlns:w15="http://schemas.microsoft.com/office/word/2012/wordml" xmlns:w16cid="http://schemas.microsoft.com/office/word/2016/wordml/cid" xmlns:w16se="http://schemas.microsoft.com/office/word/2015/wordml/symex" xmlns:wpg="http://schemas.microsoft.com/office/word/2010/wordprocessingGroup" xmlns:wpi="http://schemas.microsoft.com/office/word/2010/wordprocessingInk" xmlns:wne="http://schemas.microsoft.com/office/word/2006/wordml" xmlns:wps="http://schemas.microsoft.com/office/word/2010/wordprocessingShape" mc:Ignorable="w14 w15 w16se w16cid wp14">
+  <w:docParts>
+    <w:docPart>
+      <w:docPartPr>
+        <w:name w:val="C2A4F41EDF0B47FBB58B4537387066D3"/>
+        <w:category>
+          <w:name w:val="General"/>
+          <w:gallery w:val="placeholder"/>
+        </w:category>
+        <w:types>
+          <w:type w:val="bbPlcHdr"/>
+        </w:types>
+        <w:behaviors>
+          <w:behavior w:val="content"/>
+        </w:behaviors>
+        <w:guid w:val="{4836B232-CFB7-4D8C-B084-DF26A755119D}"/>
+      </w:docPartPr>
+      <w:docPartBody>
+        <w:p>
+          <w:pPr>
+            <w:pStyle w:val="C2A4F41EDF0B47FBB58B4537387066D3"/>
+          </w:pPr>
+          <w:r>
+            <w:rPr>
+              <w:caps/>
+              <w:color w:val="FFFFFF" w:themeColor="background1"/>
+              <w:sz w:val="18"/>
+              <w:szCs w:val="18"/>
+            </w:rPr>
+            <w:t>[Document title]</w:t>
+          </w:r>
+        </w:p>
+      </w:docPartBody>
+    </w:docPart>
+    <w:docPart>
+      <w:docPartPr>
+        <w:name w:val="1CD38CFE26954FEB9D3D3A77F95DDF95"/>
+        <w:category>
+          <w:name w:val="General"/>
+          <w:gallery w:val="placeholder"/>
+        </w:category>
+        <w:types>
+          <w:type w:val="bbPlcHdr"/>
+        </w:types>
+        <w:behaviors>
+          <w:behavior w:val="content"/>
+        </w:behaviors>
+        <w:guid w:val="{B21E5E8D-CB47-4D67-B622-3820A2D8441A}"/>
+      </w:docPartPr>
+      <w:docPartBody>
+        <w:p>
+          <w:pPr>
+            <w:pStyle w:val="1CD38CFE26954FEB9D3D3A77F95DDF95"/>
+          </w:pPr>
+          <w:r>
+            <w:rPr>
+              <w:rStyle w:val="PlaceholderText"/>
+            </w:rPr>
+            <w:t>[Publish Date]</w:t>
+          </w:r>
+        </w:p>
+      </w:docPartBody>
+    </w:docPart>
+  </w:docParts>
+</w:glossaryDocument>
+</file>
+
+<file path=word/glossary/fontTable.xml><?xml version="1.0" encoding="utf-8"?>
+<w:fonts xmlns:mc="http://schemas.openxmlformats.org/markup-compatibility/2006" xmlns:r="http://schemas.openxmlformats.org/officeDocument/2006/relationships" xmlns:w="http://schemas.openxmlformats.org/wordprocessingml/2006/main" xmlns:w14="http://schemas.microsoft.com/office/word/2010/wordml" xmlns:w15="http://schemas.microsoft.com/office/word/2012/wordml" xmlns:w16cid="http://schemas.microsoft.com/office/word/2016/wordml/cid" xmlns:w16se="http://schemas.microsoft.com/office/word/2015/wordml/symex" mc:Ignorable="w14 w15 w16se w16cid">
+  <w:font w:name="DengXian">
+    <w:altName w:val="等线"/>
+    <w:panose1 w:val="02010600030101010101"/>
+    <w:charset w:val="86"/>
+    <w:family w:val="auto"/>
+    <w:pitch w:val="variable"/>
+    <w:sig w:usb0="A00002BF" w:usb1="38CF7CFA" w:usb2="00000016" w:usb3="00000000" w:csb0="0004000F" w:csb1="00000000"/>
+  </w:font>
+  <w:font w:name="Times New Roman">
+    <w:panose1 w:val="02020603050405020304"/>
+    <w:charset w:val="00"/>
+    <w:family w:val="roman"/>
+    <w:pitch w:val="variable"/>
+    <w:sig w:usb0="E0002EFF" w:usb1="C000785B" w:usb2="00000009" w:usb3="00000000" w:csb0="000001FF" w:csb1="00000000"/>
+  </w:font>
+  <w:font w:name="DengXian Light">
+    <w:altName w:val="等线 Light"/>
+    <w:panose1 w:val="02010600030101010101"/>
+    <w:charset w:val="86"/>
+    <w:family w:val="auto"/>
+    <w:pitch w:val="variable"/>
+    <w:sig w:usb0="A00002BF" w:usb1="38CF7CFA" w:usb2="00000016" w:usb3="00000000" w:csb0="0004000F" w:csb1="00000000"/>
+  </w:font>
+  <w:font w:name="SimHei">
+    <w:altName w:val="黑体"/>
+    <w:panose1 w:val="02010609060101010101"/>
+    <w:charset w:val="86"/>
+    <w:family w:val="modern"/>
+    <w:pitch w:val="fixed"/>
+    <w:sig w:usb0="800002BF" w:usb1="38CF7CFA" w:usb2="00000016" w:usb3="00000000" w:csb0="00040001" w:csb1="00000000"/>
+  </w:font>
+  <w:font w:name="Arial">
+    <w:panose1 w:val="020B0604020202020204"/>
+    <w:charset w:val="00"/>
+    <w:family w:val="swiss"/>
+    <w:pitch w:val="variable"/>
+    <w:sig w:usb0="E0002EFF" w:usb1="C000785B" w:usb2="00000009" w:usb3="00000000" w:csb0="000001FF" w:csb1="00000000"/>
+  </w:font>
+  <w:font w:name="Calibri">
+    <w:panose1 w:val="020F0502020204030204"/>
+    <w:charset w:val="00"/>
+    <w:family w:val="swiss"/>
+    <w:pitch w:val="variable"/>
+    <w:sig w:usb0="E1002AFF" w:usb1="4000ACFF" w:usb2="00000009" w:usb3="00000000" w:csb0="000001FF" w:csb1="00000000"/>
+  </w:font>
+  <w:font w:name="Calibri Light">
+    <w:panose1 w:val="020F0302020204030204"/>
+    <w:charset w:val="00"/>
+    <w:family w:val="swiss"/>
+    <w:pitch w:val="variable"/>
+    <w:sig w:usb0="A0002AEF" w:usb1="4000207B" w:usb2="00000000" w:usb3="00000000" w:csb0="000001FF" w:csb1="00000000"/>
+  </w:font>
+</w:fonts>
+</file>
+
+<file path=word/glossary/settings.xml><?xml version="1.0" encoding="utf-8"?>
+<w:settings xmlns:mc="http://schemas.openxmlformats.org/markup-compatibility/2006" xmlns:o="urn:schemas-microsoft-com:office:office" xmlns:r="http://schemas.openxmlformats.org/officeDocument/2006/relationships" xmlns:m="http://schemas.openxmlformats.org/officeDocument/2006/math" xmlns:v="urn:schemas-microsoft-com:vml" xmlns:w10="urn:schemas-microsoft-com:office:word" xmlns:w="http://schemas.openxmlformats.org/wordprocessingml/2006/main" xmlns:w14="http://schemas.microsoft.com/office/word/2010/wordml" xmlns:w15="http://schemas.microsoft.com/office/word/2012/wordml" xmlns:w16cid="http://schemas.microsoft.com/office/word/2016/wordml/cid" xmlns:w16se="http://schemas.microsoft.com/office/word/2015/wordml/symex" xmlns:sl="http://schemas.openxmlformats.org/schemaLibrary/2006/main" mc:Ignorable="w14 w15 w16se w16cid">
+  <w:view w:val="normal"/>
+  <w:defaultTabStop w:val="720"/>
+  <w:characterSpacingControl w:val="doNotCompress"/>
+  <w:compat>
+    <w:useFELayout/>
+    <w:compatSetting w:name="compatibilityMode" w:uri="http://schemas.microsoft.com/office/word" w:val="15"/>
+    <w:compatSetting w:name="overrideTableStyleFontSizeAndJustification" w:uri="http://schemas.microsoft.com/office/word" w:val="1"/>
+    <w:compatSetting w:name="enableOpenTypeFeatures" w:uri="http://schemas.microsoft.com/office/word" w:val="1"/>
+    <w:compatSetting w:name="doNotFlipMirrorIndents" w:uri="http://schemas.microsoft.com/office/word" w:val="1"/>
+    <w:compatSetting w:name="differentiateMultirowTableHeaders" w:uri="http://schemas.microsoft.com/office/word" w:val="1"/>
+    <w:compatSetting w:name="useWord2013TrackBottomHyphenation" w:uri="http://schemas.microsoft.com/office/word" w:val="0"/>
+  </w:compat>
+  <w:rsids>
+    <w:rsidRoot w:val="006A2133"/>
+    <w:rsid w:val="006A2133"/>
+    <w:rsid w:val="007D7E2B"/>
+  </w:rsids>
+  <m:mathPr>
+    <m:mathFont m:val="Cambria Math"/>
+    <m:brkBin m:val="before"/>
+    <m:brkBinSub m:val="--"/>
+    <m:smallFrac m:val="0"/>
+    <m:dispDef/>
+    <m:lMargin m:val="0"/>
+    <m:rMargin m:val="0"/>
+    <m:defJc m:val="centerGroup"/>
+    <m:wrapIndent m:val="1440"/>
+    <m:intLim m:val="subSup"/>
+    <m:naryLim m:val="undOvr"/>
+  </m:mathPr>
+  <w:themeFontLang w:val="en-US" w:eastAsia="zh-CN"/>
+  <w:clrSchemeMapping w:bg1="light1" w:t1="dark1" w:bg2="light2" w:t2="dark2" w:accent1="accent1" w:accent2="accent2" w:accent3="accent3" w:accent4="accent4" w:accent5="accent5" w:accent6="accent6" w:hyperlink="hyperlink" w:followedHyperlink="followedHyperlink"/>
+  <w:decimalSymbol w:val="."/>
+  <w:listSeparator w:val=","/>
+  <w15:chartTrackingRefBased/>
+</w:settings>
+</file>
+
+<file path=word/glossary/styles.xml><?xml version="1.0" encoding="utf-8"?>
+<w:styles xmlns:mc="http://schemas.openxmlformats.org/markup-compatibility/2006" xmlns:r="http://schemas.openxmlformats.org/officeDocument/2006/relationships" xmlns:w="http://schemas.openxmlformats.org/wordprocessingml/2006/main" xmlns:w14="http://schemas.microsoft.com/office/word/2010/wordml" xmlns:w15="http://schemas.microsoft.com/office/word/2012/wordml" xmlns:w16cid="http://schemas.microsoft.com/office/word/2016/wordml/cid" xmlns:w16se="http://schemas.microsoft.com/office/word/2015/wordml/symex" mc:Ignorable="w14 w15 w16se w16cid">
+  <w:docDefaults>
+    <w:rPrDefault>
+      <w:rPr>
+        <w:rFonts w:asciiTheme="minorHAnsi" w:eastAsiaTheme="minorEastAsia" w:hAnsiTheme="minorHAnsi" w:cstheme="minorBidi"/>
+        <w:sz w:val="22"/>
+        <w:szCs w:val="22"/>
+        <w:lang w:val="en-US" w:eastAsia="zh-CN" w:bidi="ar-SA"/>
+      </w:rPr>
+    </w:rPrDefault>
+    <w:pPrDefault>
+      <w:pPr>
+        <w:spacing w:after="160" w:line="259" w:lineRule="auto"/>
+      </w:pPr>
+    </w:pPrDefault>
+  </w:docDefaults>
+  <w:latentStyles w:defLockedState="0" w:defUIPriority="99" w:defSemiHidden="0" w:defUnhideWhenUsed="0" w:defQFormat="0" w:count="376">
+    <w:lsdException w:name="Normal" w:uiPriority="0" w:qFormat="1"/>
+    <w:lsdException w:name="heading 1" w:uiPriority="9" w:qFormat="1"/>
+    <w:lsdException w:name="heading 2" w:semiHidden="1" w:uiPriority="9" w:unhideWhenUsed="1" w:qFormat="1"/>
+    <w:lsdException w:name="heading 3" w:semiHidden="1" w:uiPriority="9" w:unhideWhenUsed="1" w:qFormat="1"/>
+    <w:lsdException w:name="heading 4" w:semiHidden="1" w:uiPriority="9" w:unhideWhenUsed="1" w:qFormat="1"/>
+    <w:lsdException w:name="heading 5" w:semiHidden="1" w:uiPriority="9" w:unhideWhenUsed="1" w:qFormat="1"/>
+    <w:lsdException w:name="heading 6" w:semiHidden="1" w:uiPriority="9" w:unhideWhenUsed="1" w:qFormat="1"/>
+    <w:lsdException w:name="heading 7" w:semiHidden="1" w:uiPriority="9" w:unhideWhenUsed="1" w:qFormat="1"/>
+    <w:lsdException w:name="heading 8" w:semiHidden="1" w:uiPriority="9" w:unhideWhenUsed="1" w:qFormat="1"/>
+    <w:lsdException w:name="heading 9" w:semiHidden="1" w:uiPriority="9" w:unhideWhenUsed="1" w:qFormat="1"/>
+    <w:lsdException w:name="index 1" w:semiHidden="1" w:unhideWhenUsed="1"/>
+    <w:lsdException w:name="index 2" w:semiHidden="1" w:unhideWhenUsed="1"/>
+    <w:lsdException w:name="index 3" w:semiHidden="1" w:unhideWhenUsed="1"/>
+    <w:lsdException w:name="index 4" w:semiHidden="1" w:unhideWhenUsed="1"/>
+    <w:lsdException w:name="index 5" w:semiHidden="1" w:unhideWhenUsed="1"/>
+    <w:lsdException w:name="index 6" w:semiHidden="1" w:unhideWhenUsed="1"/>
+    <w:lsdException w:name="index 7" w:semiHidden="1" w:unhideWhenUsed="1"/>
+    <w:lsdException w:name="index 8" w:semiHidden="1" w:unhideWhenUsed="1"/>
+    <w:lsdException w:name="index 9" w:semiHidden="1" w:unhideWhenUsed="1"/>
+    <w:lsdException w:name="toc 1" w:semiHidden="1" w:uiPriority="39" w:unhideWhenUsed="1"/>
+    <w:lsdException w:name="toc 2" w:semiHidden="1" w:uiPriority="39" w:unhideWhenUsed="1"/>
+    <w:lsdException w:name="toc 3" w:semiHidden="1" w:uiPriority="39" w:unhideWhenUsed="1"/>
+    <w:lsdException w:name="toc 4" w:semiHidden="1" w:uiPriority="39" w:unhideWhenUsed="1"/>
+    <w:lsdException w:name="toc 5" w:semiHidden="1" w:uiPriority="39" w:unhideWhenUsed="1"/>
+    <w:lsdException w:name="toc 6" w:semiHidden="1" w:uiPriority="39" w:unhideWhenUsed="1"/>
+    <w:lsdException w:name="toc 7" w:semiHidden="1" w:uiPriority="39" w:unhideWhenUsed="1"/>
+    <w:lsdException w:name="toc 8" w:semiHidden="1" w:uiPriority="39" w:unhideWhenUsed="1"/>
+    <w:lsdException w:name="toc 9" w:semiHidden="1" w:uiPriority="39" w:unhideWhenUsed="1"/>
+    <w:lsdException w:name="Normal Indent" w:semiHidden="1" w:unhideWhenUsed="1"/>
+    <w:lsdException w:name="footnote text" w:semiHidden="1" w:unhideWhenUsed="1"/>
+    <w:lsdException w:name="annotation text" w:semiHidden="1" w:unhideWhenUsed="1"/>
+    <w:lsdException w:name="header" w:semiHidden="1" w:unhideWhenUsed="1"/>
+    <w:lsdException w:name="footer" w:semiHidden="1" w:unhideWhenUsed="1"/>
+    <w:lsdException w:name="index heading" w:semiHidden="1" w:unhideWhenUsed="1"/>
+    <w:lsdException w:name="caption" w:semiHidden="1" w:uiPriority="35" w:unhideWhenUsed="1" w:qFormat="1"/>
+    <w:lsdException w:name="table of figures" w:semiHidden="1" w:unhideWhenUsed="1"/>
+    <w:lsdException w:name="envelope address" w:semiHidden="1" w:unhideWhenUsed="1"/>
+    <w:lsdException w:name="envelope return" w:semiHidden="1" w:unhideWhenUsed="1"/>
+    <w:lsdException w:name="footnote reference" w:semiHidden="1" w:unhideWhenUsed="1"/>
+    <w:lsdException w:name="annotation reference" w:semiHidden="1" w:unhideWhenUsed="1"/>
+    <w:lsdException w:name="line number" w:semiHidden="1" w:unhideWhenUsed="1"/>
+    <w:lsdException w:name="page number" w:semiHidden="1" w:unhideWhenUsed="1"/>
+    <w:lsdException w:name="endnote reference" w:semiHidden="1" w:unhideWhenUsed="1"/>
+    <w:lsdException w:name="endnote text" w:semiHidden="1" w:unhideWhenUsed="1"/>
+    <w:lsdException w:name="table of authorities" w:semiHidden="1" w:unhideWhenUsed="1"/>
+    <w:lsdException w:name="macro" w:semiHidden="1" w:unhideWhenUsed="1"/>
+    <w:lsdException w:name="toa heading" w:semiHidden="1" w:unhideWhenUsed="1"/>
+    <w:lsdException w:name="List" w:semiHidden="1" w:unhideWhenUsed="1"/>
+    <w:lsdException w:name="List Bullet" w:semiHidden="1" w:unhideWhenUsed="1"/>
+    <w:lsdException w:name="List Number" w:semiHidden="1" w:unhideWhenUsed="1"/>
+    <w:lsdException w:name="List 2" w:semiHidden="1" w:unhideWhenUsed="1"/>
+    <w:lsdException w:name="List 3" w:semiHidden="1" w:unhideWhenUsed="1"/>
+    <w:lsdException w:name="List 4" w:semiHidden="1" w:unhideWhenUsed="1"/>
+    <w:lsdException w:name="List 5" w:semiHidden="1" w:unhideWhenUsed="1"/>
+    <w:lsdException w:name="List Bullet 2" w:semiHidden="1" w:unhideWhenUsed="1"/>
+    <w:lsdException w:name="List Bullet 3" w:semiHidden="1" w:unhideWhenUsed="1"/>
+    <w:lsdException w:name="List Bullet 4" w:semiHidden="1" w:unhideWhenUsed="1"/>
+    <w:lsdException w:name="List Bullet 5" w:semiHidden="1" w:unhideWhenUsed="1"/>
+    <w:lsdException w:name="List Number 2" w:semiHidden="1" w:unhideWhenUsed="1"/>
+    <w:lsdException w:name="List Number 3" w:semiHidden="1" w:unhideWhenUsed="1"/>
+    <w:lsdException w:name="List Number 4" w:semiHidden="1" w:unhideWhenUsed="1"/>
+    <w:lsdException w:name="List Number 5" w:semiHidden="1" w:unhideWhenUsed="1"/>
+    <w:lsdException w:name="Title" w:uiPriority="10" w:qFormat="1"/>
+    <w:lsdException w:name="Closing" w:semiHidden="1" w:unhideWhenUsed="1"/>
+    <w:lsdException w:name="Signature" w:semiHidden="1" w:unhideWhenUsed="1"/>
+    <w:lsdException w:name="Default Paragraph Font" w:semiHidden="1" w:uiPriority="1" w:unhideWhenUsed="1"/>
+    <w:lsdException w:name="Body Text" w:semiHidden="1" w:unhideWhenUsed="1"/>
+    <w:lsdException w:name="Body Text Indent" w:semiHidden="1" w:unhideWhenUsed="1"/>
+    <w:lsdException w:name="List Continue" w:semiHidden="1" w:unhideWhenUsed="1"/>
+    <w:lsdException w:name="List Continue 2" w:semiHidden="1" w:unhideWhenUsed="1"/>
+    <w:lsdException w:name="List Continue 3" w:semiHidden="1" w:unhideWhenUsed="1"/>
+    <w:lsdException w:name="List Continue 4" w:semiHidden="1" w:unhideWhenUsed="1"/>
+    <w:lsdException w:name="List Continue 5" w:semiHidden="1" w:unhideWhenUsed="1"/>
+    <w:lsdException w:name="Message Header" w:semiHidden="1" w:unhideWhenUsed="1"/>
+    <w:lsdException w:name="Subtitle" w:uiPriority="11" w:qFormat="1"/>
+    <w:lsdException w:name="Salutation" w:semiHidden="1" w:unhideWhenUsed="1"/>
+    <w:lsdException w:name="Date" w:semiHidden="1" w:unhideWhenUsed="1"/>
+    <w:lsdException w:name="Body Text First Indent" w:semiHidden="1" w:unhideWhenUsed="1"/>
+    <w:lsdException w:name="Body Text First Indent 2" w:semiHidden="1" w:unhideWhenUsed="1"/>
+    <w:lsdException w:name="Note Heading" w:semiHidden="1" w:unhideWhenUsed="1"/>
+    <w:lsdException w:name="Body Text 2" w:semiHidden="1" w:unhideWhenUsed="1"/>
+    <w:lsdException w:name="Body Text 3" w:semiHidden="1" w:unhideWhenUsed="1"/>
+    <w:lsdException w:name="Body Text Indent 2" w:semiHidden="1" w:unhideWhenUsed="1"/>
+    <w:lsdException w:name="Body Text Indent 3" w:semiHidden="1" w:unhideWhenUsed="1"/>
+    <w:lsdException w:name="Block Text" w:semiHidden="1" w:unhideWhenUsed="1"/>
+    <w:lsdException w:name="Hyperlink" w:semiHidden="1" w:unhideWhenUsed="1"/>
+    <w:lsdException w:name="FollowedHyperlink" w:semiHidden="1" w:unhideWhenUsed="1"/>
+    <w:lsdException w:name="Strong" w:uiPriority="22" w:qFormat="1"/>
+    <w:lsdException w:name="Emphasis" w:uiPriority="20" w:qFormat="1"/>
+    <w:lsdException w:name="Document Map" w:semiHidden="1" w:unhideWhenUsed="1"/>
+    <w:lsdException w:name="Plain Text" w:semiHidden="1" w:unhideWhenUsed="1"/>
+    <w:lsdException w:name="E-mail Signature" w:semiHidden="1" w:unhideWhenUsed="1"/>
+    <w:lsdException w:name="HTML Top of Form" w:semiHidden="1" w:unhideWhenUsed="1"/>
+    <w:lsdException w:name="HTML Bottom of Form" w:semiHidden="1" w:unhideWhenUsed="1"/>
+    <w:lsdException w:name="Normal (Web)" w:semiHidden="1" w:unhideWhenUsed="1"/>
+    <w:lsdException w:name="HTML Acronym" w:semiHidden="1" w:unhideWhenUsed="1"/>
+    <w:lsdException w:name="HTML Address" w:semiHidden="1" w:unhideWhenUsed="1"/>
+    <w:lsdException w:name="HTML Cite" w:semiHidden="1" w:unhideWhenUsed="1"/>
+    <w:lsdException w:name="HTML Code" w:semiHidden="1" w:unhideWhenUsed="1"/>
+    <w:lsdException w:name="HTML Definition" w:semiHidden="1" w:unhideWhenUsed="1"/>
+    <w:lsdException w:name="HTML Keyboard" w:semiHidden="1" w:unhideWhenUsed="1"/>
+    <w:lsdException w:name="HTML Preformatted" w:semiHidden="1" w:unhideWhenUsed="1"/>
+    <w:lsdException w:name="HTML Sample" w:semiHidden="1" w:unhideWhenUsed="1"/>
+    <w:lsdException w:name="HTML Typewriter" w:semiHidden="1" w:unhideWhenUsed="1"/>
+    <w:lsdException w:name="HTML Variable" w:semiHidden="1" w:unhideWhenUsed="1"/>
+    <w:lsdException w:name="Normal Table" w:semiHidden="1" w:unhideWhenUsed="1"/>
+    <w:lsdException w:name="annotation subject" w:semiHidden="1" w:unhideWhenUsed="1"/>
+    <w:lsdException w:name="No List" w:semiHidden="1" w:unhideWhenUsed="1"/>
+    <w:lsdException w:name="Outline List 1" w:semiHidden="1" w:unhideWhenUsed="1"/>
+    <w:lsdException w:name="Outline List 2" w:semiHidden="1" w:unhideWhenUsed="1"/>
+    <w:lsdException w:name="Outline List 3" w:semiHidden="1" w:unhideWhenUsed="1"/>
+    <w:lsdException w:name="Table Simple 1" w:semiHidden="1" w:unhideWhenUsed="1"/>
+    <w:lsdException w:name="Table Simple 2" w:semiHidden="1" w:unhideWhenUsed="1"/>
+    <w:lsdException w:name="Table Simple 3" w:semiHidden="1" w:unhideWhenUsed="1"/>
+    <w:lsdException w:name="Table Classic 1" w:semiHidden="1" w:unhideWhenUsed="1"/>
+    <w:lsdException w:name="Table Classic 2" w:semiHidden="1" w:unhideWhenUsed="1"/>
+    <w:lsdException w:name="Table Classic 3" w:semiHidden="1" w:unhideWhenUsed="1"/>
+    <w:lsdException w:name="Table Classic 4" w:semiHidden="1" w:unhideWhenUsed="1"/>
+    <w:lsdException w:name="Table Colorful 1" w:semiHidden="1" w:unhideWhenUsed="1"/>
+    <w:lsdException w:name="Table Colorful 2" w:semiHidden="1" w:unhideWhenUsed="1"/>
+    <w:lsdException w:name="Table Colorful 3" w:semiHidden="1" w:unhideWhenUsed="1"/>
+    <w:lsdException w:name="Table Columns 1" w:semiHidden="1" w:unhideWhenUsed="1"/>
+    <w:lsdException w:name="Table Columns 2" w:semiHidden="1" w:unhideWhenUsed="1"/>
+    <w:lsdException w:name="Table Columns 3" w:semiHidden="1" w:unhideWhenUsed="1"/>
+    <w:lsdException w:name="Table Columns 4" w:semiHidden="1" w:unhideWhenUsed="1"/>
+    <w:lsdException w:name="Table Columns 5" w:semiHidden="1" w:unhideWhenUsed="1"/>
+    <w:lsdException w:name="Table Grid 1" w:semiHidden="1" w:unhideWhenUsed="1"/>
+    <w:lsdException w:name="Table Grid 2" w:semiHidden="1" w:unhideWhenUsed="1"/>
+    <w:lsdException w:name="Table Grid 3" w:semiHidden="1" w:unhideWhenUsed="1"/>
+    <w:lsdException w:name="Table Grid 4" w:semiHidden="1" w:unhideWhenUsed="1"/>
+    <w:lsdException w:name="Table Grid 5" w:semiHidden="1" w:unhideWhenUsed="1"/>
+    <w:lsdException w:name="Table Grid 6" w:semiHidden="1" w:unhideWhenUsed="1"/>
+    <w:lsdException w:name="Table Grid 7" w:semiHidden="1" w:unhideWhenUsed="1"/>
+    <w:lsdException w:name="Table Grid 8" w:semiHidden="1" w:unhideWhenUsed="1"/>
+    <w:lsdException w:name="Table List 1" w:semiHidden="1" w:unhideWhenUsed="1"/>
+    <w:lsdException w:name="Table List 2" w:semiHidden="1" w:unhideWhenUsed="1"/>
+    <w:lsdException w:name="Table List 3" w:semiHidden="1" w:unhideWhenUsed="1"/>
+    <w:lsdException w:name="Table List 4" w:semiHidden="1" w:unhideWhenUsed="1"/>
+    <w:lsdException w:name="Table List 5" w:semiHidden="1" w:unhideWhenUsed="1"/>
+    <w:lsdException w:name="Table List 6" w:semiHidden="1" w:unhideWhenUsed="1"/>
+    <w:lsdException w:name="Table List 7" w:semiHidden="1" w:unhideWhenUsed="1"/>
+    <w:lsdException w:name="Table List 8" w:semiHidden="1" w:unhideWhenUsed="1"/>
+    <w:lsdException w:name="Table 3D effects 1" w:semiHidden="1" w:unhideWhenUsed="1"/>
+    <w:lsdException w:name="Table 3D effects 2" w:semiHidden="1" w:unhideWhenUsed="1"/>
+    <w:lsdException w:name="Table 3D effects 3" w:semiHidden="1" w:unhideWhenUsed="1"/>
+    <w:lsdException w:name="Table Contemporary" w:semiHidden="1" w:unhideWhenUsed="1"/>
+    <w:lsdException w:name="Table Elegant" w:semiHidden="1" w:unhideWhenUsed="1"/>
+    <w:lsdException w:name="Table Professional" w:semiHidden="1" w:unhideWhenUsed="1"/>
+    <w:lsdException w:name="Table Subtle 1" w:semiHidden="1" w:unhideWhenUsed="1"/>
+    <w:lsdException w:name="Table Subtle 2" w:semiHidden="1" w:unhideWhenUsed="1"/>
+    <w:lsdException w:name="Table Web 1" w:semiHidden="1" w:unhideWhenUsed="1"/>
+    <w:lsdException w:name="Table Web 2" w:semiHidden="1" w:unhideWhenUsed="1"/>
+    <w:lsdException w:name="Table Web 3" w:semiHidden="1" w:unhideWhenUsed="1"/>
+    <w:lsdException w:name="Balloon Text" w:semiHidden="1" w:unhideWhenUsed="1"/>
+    <w:lsdException w:name="Table Grid" w:uiPriority="39"/>
+    <w:lsdException w:name="Table Theme" w:semiHidden="1" w:unhideWhenUsed="1"/>
+    <w:lsdException w:name="Placeholder Text" w:semiHidden="1"/>
+    <w:lsdException w:name="No Spacing" w:uiPriority="1" w:qFormat="1"/>
+    <w:lsdException w:name="Light Shading" w:uiPriority="60"/>
+    <w:lsdException w:name="Light List" w:uiPriority="61"/>
+    <w:lsdException w:name="Light Grid" w:uiPriority="62"/>
+    <w:lsdException w:name="Medium Shading 1" w:uiPriority="63"/>
+    <w:lsdException w:name="Medium Shading 2" w:uiPriority="64"/>
+    <w:lsdException w:name="Medium List 1" w:uiPriority="65"/>
+    <w:lsdException w:name="Medium List 2" w:uiPriority="66"/>
+    <w:lsdException w:name="Medium Grid 1" w:uiPriority="67"/>
+    <w:lsdException w:name="Medium Grid 2" w:uiPriority="68"/>
+    <w:lsdException w:name="Medium Grid 3" w:uiPriority="69"/>
+    <w:lsdException w:name="Dark List" w:uiPriority="70"/>
+    <w:lsdException w:name="Colorful Shading" w:uiPriority="71"/>
+    <w:lsdException w:name="Colorful List" w:uiPriority="72"/>
+    <w:lsdException w:name="Colorful Grid" w:uiPriority="73"/>
+    <w:lsdException w:name="Light Shading Accent 1" w:uiPriority="60"/>
+    <w:lsdException w:name="Light List Accent 1" w:uiPriority="61"/>
+    <w:lsdException w:name="Light Grid Accent 1" w:uiPriority="62"/>
+    <w:lsdException w:name="Medium Shading 1 Accent 1" w:uiPriority="63"/>
+    <w:lsdException w:name="Medium Shading 2 Accent 1" w:uiPriority="64"/>
+    <w:lsdException w:name="Medium List 1 Accent 1" w:uiPriority="65"/>
+    <w:lsdException w:name="Revision" w:semiHidden="1"/>
+    <w:lsdException w:name="List Paragraph" w:uiPriority="34" w:qFormat="1"/>
+    <w:lsdException w:name="Quote" w:uiPriority="29" w:qFormat="1"/>
+    <w:lsdException w:name="Intense Quote" w:uiPriority="30" w:qFormat="1"/>
+    <w:lsdException w:name="Medium List 2 Accent 1" w:uiPriority="66"/>
+    <w:lsdException w:name="Medium Grid 1 Accent 1" w:uiPriority="67"/>
+    <w:lsdException w:name="Medium Grid 2 Accent 1" w:uiPriority="68"/>
+    <w:lsdException w:name="Medium Grid 3 Accent 1" w:uiPriority="69"/>
+    <w:lsdException w:name="Dark List Accent 1" w:uiPriority="70"/>
+    <w:lsdException w:name="Colorful Shading Accent 1" w:uiPriority="71"/>
+    <w:lsdException w:name="Colorful List Accent 1" w:uiPriority="72"/>
+    <w:lsdException w:name="Colorful Grid Accent 1" w:uiPriority="73"/>
+    <w:lsdException w:name="Light Shading Accent 2" w:uiPriority="60"/>
+    <w:lsdException w:name="Light List Accent 2" w:uiPriority="61"/>
+    <w:lsdException w:name="Light Grid Accent 2" w:uiPriority="62"/>
+    <w:lsdException w:name="Medium Shading 1 Accent 2" w:uiPriority="63"/>
+    <w:lsdException w:name="Medium Shading 2 Accent 2" w:uiPriority="64"/>
+    <w:lsdException w:name="Medium List 1 Accent 2" w:uiPriority="65"/>
+    <w:lsdException w:name="Medium List 2 Accent 2" w:uiPriority="66"/>
+    <w:lsdException w:name="Medium Grid 1 Accent 2" w:uiPriority="67"/>
+    <w:lsdException w:name="Medium Grid 2 Accent 2" w:uiPriority="68"/>
+    <w:lsdException w:name="Medium Grid 3 Accent 2" w:uiPriority="69"/>
+    <w:lsdException w:name="Dark List Accent 2" w:uiPriority="70"/>
+    <w:lsdException w:name="Colorful Shading Accent 2" w:uiPriority="71"/>
+    <w:lsdException w:name="Colorful List Accent 2" w:uiPriority="72"/>
+    <w:lsdException w:name="Colorful Grid Accent 2" w:uiPriority="73"/>
+    <w:lsdException w:name="Light Shading Accent 3" w:uiPriority="60"/>
+    <w:lsdException w:name="Light List Accent 3" w:uiPriority="61"/>
+    <w:lsdException w:name="Light Grid Accent 3" w:uiPriority="62"/>
+    <w:lsdException w:name="Medium Shading 1 Accent 3" w:uiPriority="63"/>
+    <w:lsdException w:name="Medium Shading 2 Accent 3" w:uiPriority="64"/>
+    <w:lsdException w:name="Medium List 1 Accent 3" w:uiPriority="65"/>
+    <w:lsdException w:name="Medium List 2 Accent 3" w:uiPriority="66"/>
+    <w:lsdException w:name="Medium Grid 1 Accent 3" w:uiPriority="67"/>
+    <w:lsdException w:name="Medium Grid 2 Accent 3" w:uiPriority="68"/>
+    <w:lsdException w:name="Medium Grid 3 Accent 3" w:uiPriority="69"/>
+    <w:lsdException w:name="Dark List Accent 3" w:uiPriority="70"/>
+    <w:lsdException w:name="Colorful Shading Accent 3" w:uiPriority="71"/>
+    <w:lsdException w:name="Colorful List Accent 3" w:uiPriority="72"/>
+    <w:lsdException w:name="Colorful Grid Accent 3" w:uiPriority="73"/>
+    <w:lsdException w:name="Light Shading Accent 4" w:uiPriority="60"/>
+    <w:lsdException w:name="Light List Accent 4" w:uiPriority="61"/>
+    <w:lsdException w:name="Light Grid Accent 4" w:uiPriority="62"/>
+    <w:lsdException w:name="Medium Shading 1 Accent 4" w:uiPriority="63"/>
+    <w:lsdException w:name="Medium Shading 2 Accent 4" w:uiPriority="64"/>
+    <w:lsdException w:name="Medium List 1 Accent 4" w:uiPriority="65"/>
+    <w:lsdException w:name="Medium List 2 Accent 4" w:uiPriority="66"/>
+    <w:lsdException w:name="Medium Grid 1 Accent 4" w:uiPriority="67"/>
+    <w:lsdException w:name="Medium Grid 2 Accent 4" w:uiPriority="68"/>
+    <w:lsdException w:name="Medium Grid 3 Accent 4" w:uiPriority="69"/>
+    <w:lsdException w:name="Dark List Accent 4" w:uiPriority="70"/>
+    <w:lsdException w:name="Colorful Shading Accent 4" w:uiPriority="71"/>
+    <w:lsdException w:name="Colorful List Accent 4" w:uiPriority="72"/>
+    <w:lsdException w:name="Colorful Grid Accent 4" w:uiPriority="73"/>
+    <w:lsdException w:name="Light Shading Accent 5" w:uiPriority="60"/>
+    <w:lsdException w:name="Light List Accent 5" w:uiPriority="61"/>
+    <w:lsdException w:name="Light Grid Accent 5" w:uiPriority="62"/>
+    <w:lsdException w:name="Medium Shading 1 Accent 5" w:uiPriority="63"/>
+    <w:lsdException w:name="Medium Shading 2 Accent 5" w:uiPriority="64"/>
+    <w:lsdException w:name="Medium List 1 Accent 5" w:uiPriority="65"/>
+    <w:lsdException w:name="Medium List 2 Accent 5" w:uiPriority="66"/>
+    <w:lsdException w:name="Medium Grid 1 Accent 5" w:uiPriority="67"/>
+    <w:lsdException w:name="Medium Grid 2 Accent 5" w:uiPriority="68"/>
+    <w:lsdException w:name="Medium Grid 3 Accent 5" w:uiPriority="69"/>
+    <w:lsdException w:name="Dark List Accent 5" w:uiPriority="70"/>
+    <w:lsdException w:name="Colorful Shading Accent 5" w:uiPriority="71"/>
+    <w:lsdException w:name="Colorful List Accent 5" w:uiPriority="72"/>
+    <w:lsdException w:name="Colorful Grid Accent 5" w:uiPriority="73"/>
+    <w:lsdException w:name="Light Shading Accent 6" w:uiPriority="60"/>
+    <w:lsdException w:name="Light List Accent 6" w:uiPriority="61"/>
+    <w:lsdException w:name="Light Grid Accent 6" w:uiPriority="62"/>
+    <w:lsdException w:name="Medium Shading 1 Accent 6" w:uiPriority="63"/>
+    <w:lsdException w:name="Medium Shading 2 Accent 6" w:uiPriority="64"/>
+    <w:lsdException w:name="Medium List 1 Accent 6" w:uiPriority="65"/>
+    <w:lsdException w:name="Medium List 2 Accent 6" w:uiPriority="66"/>
+    <w:lsdException w:name="Medium Grid 1 Accent 6" w:uiPriority="67"/>
+    <w:lsdException w:name="Medium Grid 2 Accent 6" w:uiPriority="68"/>
+    <w:lsdException w:name="Medium Grid 3 Accent 6" w:uiPriority="69"/>
+    <w:lsdException w:name="Dark List Accent 6" w:uiPriority="70"/>
+    <w:lsdException w:name="Colorful Shading Accent 6" w:uiPriority="71"/>
+    <w:lsdException w:name="Colorful List Accent 6" w:uiPriority="72"/>
+    <w:lsdException w:name="Colorful Grid Accent 6" w:uiPriority="73"/>
+    <w:lsdException w:name="Subtle Emphasis" w:uiPriority="19" w:qFormat="1"/>
+    <w:lsdException w:name="Intense Emphasis" w:uiPriority="21" w:qFormat="1"/>
+    <w:lsdException w:name="Subtle Reference" w:uiPriority="31" w:qFormat="1"/>
+    <w:lsdException w:name="Intense Reference" w:uiPriority="32" w:qFormat="1"/>
+    <w:lsdException w:name="Book Title" w:uiPriority="33" w:qFormat="1"/>
+    <w:lsdException w:name="Bibliography" w:semiHidden="1" w:uiPriority="37" w:unhideWhenUsed="1"/>
+    <w:lsdException w:name="TOC Heading" w:semiHidden="1" w:uiPriority="39" w:unhideWhenUsed="1" w:qFormat="1"/>
+    <w:lsdException w:name="Plain Table 1" w:uiPriority="41"/>
+    <w:lsdException w:name="Plain Table 2" w:uiPriority="42"/>
+    <w:lsdException w:name="Plain Table 3" w:uiPriority="43"/>
+    <w:lsdException w:name="Plain Table 4" w:uiPriority="44"/>
+    <w:lsdException w:name="Plain Table 5" w:uiPriority="45"/>
+    <w:lsdException w:name="Grid Table Light" w:uiPriority="40"/>
+    <w:lsdException w:name="Grid Table 1 Light" w:uiPriority="46"/>
+    <w:lsdException w:name="Grid Table 2" w:uiPriority="47"/>
+    <w:lsdException w:name="Grid Table 3" w:uiPriority="48"/>
+    <w:lsdException w:name="Grid Table 4" w:uiPriority="49"/>
+    <w:lsdException w:name="Grid Table 5 Dark" w:uiPriority="50"/>
+    <w:lsdException w:name="Grid Table 6 Colorful" w:uiPriority="51"/>
+    <w:lsdException w:name="Grid Table 7 Colorful" w:uiPriority="52"/>
+    <w:lsdException w:name="Grid Table 1 Light Accent 1" w:uiPriority="46"/>
+    <w:lsdException w:name="Grid Table 2 Accent 1" w:uiPriority="47"/>
+    <w:lsdException w:name="Grid Table 3 Accent 1" w:uiPriority="48"/>
+    <w:lsdException w:name="Grid Table 4 Accent 1" w:uiPriority="49"/>
+    <w:lsdException w:name="Grid Table 5 Dark Accent 1" w:uiPriority="50"/>
+    <w:lsdException w:name="Grid Table 6 Colorful Accent 1" w:uiPriority="51"/>
+    <w:lsdException w:name="Grid Table 7 Colorful Accent 1" w:uiPriority="52"/>
+    <w:lsdException w:name="Grid Table 1 Light Accent 2" w:uiPriority="46"/>
+    <w:lsdException w:name="Grid Table 2 Accent 2" w:uiPriority="47"/>
+    <w:lsdException w:name="Grid Table 3 Accent 2" w:uiPriority="48"/>
+    <w:lsdException w:name="Grid Table 4 Accent 2" w:uiPriority="49"/>
+    <w:lsdException w:name="Grid Table 5 Dark Accent 2" w:uiPriority="50"/>
+    <w:lsdException w:name="Grid Table 6 Colorful Accent 2" w:uiPriority="51"/>
+    <w:lsdException w:name="Grid Table 7 Colorful Accent 2" w:uiPriority="52"/>
+    <w:lsdException w:name="Grid Table 1 Light Accent 3" w:uiPriority="46"/>
+    <w:lsdException w:name="Grid Table 2 Accent 3" w:uiPriority="47"/>
+    <w:lsdException w:name="Grid Table 3 Accent 3" w:uiPriority="48"/>
+    <w:lsdException w:name="Grid Table 4 Accent 3" w:uiPriority="49"/>
+    <w:lsdException w:name="Grid Table 5 Dark Accent 3" w:uiPriority="50"/>
+    <w:lsdException w:name="Grid Table 6 Colorful Accent 3" w:uiPriority="51"/>
+    <w:lsdException w:name="Grid Table 7 Colorful Accent 3" w:uiPriority="52"/>
+    <w:lsdException w:name="Grid Table 1 Light Accent 4" w:uiPriority="46"/>
+    <w:lsdException w:name="Grid Table 2 Accent 4" w:uiPriority="47"/>
+    <w:lsdException w:name="Grid Table 3 Accent 4" w:uiPriority="48"/>
+    <w:lsdException w:name="Grid Table 4 Accent 4" w:uiPriority="49"/>
+    <w:lsdException w:name="Grid Table 5 Dark Accent 4" w:uiPriority="50"/>
+    <w:lsdException w:name="Grid Table 6 Colorful Accent 4" w:uiPriority="51"/>
+    <w:lsdException w:name="Grid Table 7 Colorful Accent 4" w:uiPriority="52"/>
+    <w:lsdException w:name="Grid Table 1 Light Accent 5" w:uiPriority="46"/>
+    <w:lsdException w:name="Grid Table 2 Accent 5" w:uiPriority="47"/>
+    <w:lsdException w:name="Grid Table 3 Accent 5" w:uiPriority="48"/>
+    <w:lsdException w:name="Grid Table 4 Accent 5" w:uiPriority="49"/>
+    <w:lsdException w:name="Grid Table 5 Dark Accent 5" w:uiPriority="50"/>
+    <w:lsdException w:name="Grid Table 6 Colorful Accent 5" w:uiPriority="51"/>
+    <w:lsdException w:name="Grid Table 7 Colorful Accent 5" w:uiPriority="52"/>
+    <w:lsdException w:name="Grid Table 1 Light Accent 6" w:uiPriority="46"/>
+    <w:lsdException w:name="Grid Table 2 Accent 6" w:uiPriority="47"/>
+    <w:lsdException w:name="Grid Table 3 Accent 6" w:uiPriority="48"/>
+    <w:lsdException w:name="Grid Table 4 Accent 6" w:uiPriority="49"/>
+    <w:lsdException w:name="Grid Table 5 Dark Accent 6" w:uiPriority="50"/>
+    <w:lsdException w:name="Grid Table 6 Colorful Accent 6" w:uiPriority="51"/>
+    <w:lsdException w:name="Grid Table 7 Colorful Accent 6" w:uiPriority="52"/>
+    <w:lsdException w:name="List Table 1 Light" w:uiPriority="46"/>
+    <w:lsdException w:name="List Table 2" w:uiPriority="47"/>
+    <w:lsdException w:name="List Table 3" w:uiPriority="48"/>
+    <w:lsdException w:name="List Table 4" w:uiPriority="49"/>
+    <w:lsdException w:name="List Table 5 Dark" w:uiPriority="50"/>
+    <w:lsdException w:name="List Table 6 Colorful" w:uiPriority="51"/>
+    <w:lsdException w:name="List Table 7 Colorful" w:uiPriority="52"/>
+    <w:lsdException w:name="List Table 1 Light Accent 1" w:uiPriority="46"/>
+    <w:lsdException w:name="List Table 2 Accent 1" w:uiPriority="47"/>
+    <w:lsdException w:name="List Table 3 Accent 1" w:uiPriority="48"/>
+    <w:lsdException w:name="List Table 4 Accent 1" w:uiPriority="49"/>
+    <w:lsdException w:name="List Table 5 Dark Accent 1" w:uiPriority="50"/>
+    <w:lsdException w:name="List Table 6 Colorful Accent 1" w:uiPriority="51"/>
+    <w:lsdException w:name="List Table 7 Colorful Accent 1" w:uiPriority="52"/>
+    <w:lsdException w:name="List Table 1 Light Accent 2" w:uiPriority="46"/>
+    <w:lsdException w:name="List Table 2 Accent 2" w:uiPriority="47"/>
+    <w:lsdException w:name="List Table 3 Accent 2" w:uiPriority="48"/>
+    <w:lsdException w:name="List Table 4 Accent 2" w:uiPriority="49"/>
+    <w:lsdException w:name="List Table 5 Dark Accent 2" w:uiPriority="50"/>
+    <w:lsdException w:name="List Table 6 Colorful Accent 2" w:uiPriority="51"/>
+    <w:lsdException w:name="List Table 7 Colorful Accent 2" w:uiPriority="52"/>
+    <w:lsdException w:name="List Table 1 Light Accent 3" w:uiPriority="46"/>
+    <w:lsdException w:name="List Table 2 Accent 3" w:uiPriority="47"/>
+    <w:lsdException w:name="List Table 3 Accent 3" w:uiPriority="48"/>
+    <w:lsdException w:name="List Table 4 Accent 3" w:uiPriority="49"/>
+    <w:lsdException w:name="List Table 5 Dark Accent 3" w:uiPriority="50"/>
+    <w:lsdException w:name="List Table 6 Colorful Accent 3" w:uiPriority="51"/>
+    <w:lsdException w:name="List Table 7 Colorful Accent 3" w:uiPriority="52"/>
+    <w:lsdException w:name="List Table 1 Light Accent 4" w:uiPriority="46"/>
+    <w:lsdException w:name="List Table 2 Accent 4" w:uiPriority="47"/>
+    <w:lsdException w:name="List Table 3 Accent 4" w:uiPriority="48"/>
+    <w:lsdException w:name="List Table 4 Accent 4" w:uiPriority="49"/>
+    <w:lsdException w:name="List Table 5 Dark Accent 4" w:uiPriority="50"/>
+    <w:lsdException w:name="List Table 6 Colorful Accent 4" w:uiPriority="51"/>
+    <w:lsdException w:name="List Table 7 Colorful Accent 4" w:uiPriority="52"/>
+    <w:lsdException w:name="List Table 1 Light Accent 5" w:uiPriority="46"/>
+    <w:lsdException w:name="List Table 2 Accent 5" w:uiPriority="47"/>
+    <w:lsdException w:name="List Table 3 Accent 5" w:uiPriority="48"/>
+    <w:lsdException w:name="List Table 4 Accent 5" w:uiPriority="49"/>
+    <w:lsdException w:name="List Table 5 Dark Accent 5" w:uiPriority="50"/>
+    <w:lsdException w:name="List Table 6 Colorful Accent 5" w:uiPriority="51"/>
+    <w:lsdException w:name="List Table 7 Colorful Accent 5" w:uiPriority="52"/>
+    <w:lsdException w:name="List Table 1 Light Accent 6" w:uiPriority="46"/>
+    <w:lsdException w:name="List Table 2 Accent 6" w:uiPriority="47"/>
+    <w:lsdException w:name="List Table 3 Accent 6" w:uiPriority="48"/>
+    <w:lsdException w:name="List Table 4 Accent 6" w:uiPriority="49"/>
+    <w:lsdException w:name="List Table 5 Dark Accent 6" w:uiPriority="50"/>
+    <w:lsdException w:name="List Table 6 Colorful Accent 6" w:uiPriority="51"/>
+    <w:lsdException w:name="List Table 7 Colorful Accent 6" w:uiPriority="52"/>
+    <w:lsdException w:name="Mention" w:semiHidden="1" w:unhideWhenUsed="1"/>
+    <w:lsdException w:name="Smart Hyperlink" w:semiHidden="1" w:unhideWhenUsed="1"/>
+    <w:lsdException w:name="Hashtag" w:semiHidden="1" w:unhideWhenUsed="1"/>
+    <w:lsdException w:name="Unresolved Mention" w:semiHidden="1" w:unhideWhenUsed="1"/>
+    <w:lsdException w:name="Smart Link" w:semiHidden="1" w:unhideWhenUsed="1"/>
+  </w:latentStyles>
+  <w:style w:type="paragraph" w:default="1" w:styleId="Normal">
+    <w:name w:val="Normal"/>
+    <w:qFormat/>
+  </w:style>
+  <w:style w:type="character" w:default="1" w:styleId="DefaultParagraphFont">
+    <w:name w:val="Default Paragraph Font"/>
+    <w:uiPriority w:val="1"/>
+    <w:semiHidden/>
+    <w:unhideWhenUsed/>
+  </w:style>
+  <w:style w:type="table" w:default="1" w:styleId="TableNormal">
+    <w:name w:val="Normal Table"/>
+    <w:uiPriority w:val="99"/>
+    <w:semiHidden/>
+    <w:unhideWhenUsed/>
+    <w:tblPr>
+      <w:tblInd w:w="0" w:type="dxa"/>
+      <w:tblCellMar>
+        <w:top w:w="0" w:type="dxa"/>
+        <w:left w:w="108" w:type="dxa"/>
+        <w:bottom w:w="0" w:type="dxa"/>
+        <w:right w:w="108" w:type="dxa"/>
+      </w:tblCellMar>
+    </w:tblPr>
+  </w:style>
+  <w:style w:type="numbering" w:default="1" w:styleId="NoList">
+    <w:name w:val="No List"/>
+    <w:uiPriority w:val="99"/>
+    <w:semiHidden/>
+    <w:unhideWhenUsed/>
+  </w:style>
+  <w:style w:type="paragraph" w:customStyle="1" w:styleId="C2A4F41EDF0B47FBB58B4537387066D3">
+    <w:name w:val="C2A4F41EDF0B47FBB58B4537387066D3"/>
+    <w:rsid w:val="006A2133"/>
+  </w:style>
+  <w:style w:type="character" w:styleId="PlaceholderText">
+    <w:name w:val="Placeholder Text"/>
+    <w:basedOn w:val="DefaultParagraphFont"/>
+    <w:uiPriority w:val="99"/>
+    <w:semiHidden/>
+    <w:rsid w:val="006A2133"/>
+    <w:rPr>
+      <w:color w:val="808080"/>
+    </w:rPr>
+  </w:style>
+  <w:style w:type="paragraph" w:customStyle="1" w:styleId="1CD38CFE26954FEB9D3D3A77F95DDF95">
+    <w:name w:val="1CD38CFE26954FEB9D3D3A77F95DDF95"/>
+    <w:rsid w:val="006A2133"/>
+  </w:style>
+</w:styles>
+</file>
+
+<file path=word/glossary/webSettings.xml><?xml version="1.0" encoding="utf-8"?>
+<w:webSettings xmlns:mc="http://schemas.openxmlformats.org/markup-compatibility/2006" xmlns:r="http://schemas.openxmlformats.org/officeDocument/2006/relationships" xmlns:w="http://schemas.openxmlformats.org/wordprocessingml/2006/main" xmlns:w14="http://schemas.microsoft.com/office/word/2010/wordml" xmlns:w15="http://schemas.microsoft.com/office/word/2012/wordml" xmlns:w16cid="http://schemas.microsoft.com/office/word/2016/wordml/cid" xmlns:w16se="http://schemas.microsoft.com/office/word/2015/wordml/symex" mc:Ignorable="w14 w15 w16se w16cid">
+  <w:optimizeForBrowser/>
+  <w:allowPNG/>
+</w:webSettings>
 </file>
 
 <file path=word/theme/theme1.xml><?xml version="1.0" encoding="utf-8"?>
@@ -1861,4 +3154,23 @@
     </a:ext>
   </a:extLst>
 </a:theme>
+</file>
+
+<file path=customXml/item1.xml><?xml version="1.0" encoding="utf-8"?>
+<CoverPageProperties xmlns="http://schemas.microsoft.com/office/2006/coverPageProps">
+  <PublishDate>2019-05-22T00:00:00</PublishDate>
+  <Abstract/>
+  <CompanyAddress/>
+  <CompanyPhone/>
+  <CompanyFax/>
+  <CompanyEmail/>
+</CoverPageProperties>
+</file>
+
+<file path=customXml/itemProps1.xml><?xml version="1.0" encoding="utf-8"?>
+<ds:datastoreItem xmlns:ds="http://schemas.openxmlformats.org/officeDocument/2006/customXml" ds:itemID="{55AF091B-3C7A-41E3-B477-F2FDAA23CFDA}">
+  <ds:schemaRefs>
+    <ds:schemaRef ds:uri="http://schemas.microsoft.com/office/2006/coverPageProps"/>
+  </ds:schemaRefs>
+</ds:datastoreItem>
 </file>
</xml_diff>